<commit_message>
Created Generated Stations Methods and initialised on Contrustor. For comparing string based station names to codes for lookup
</commit_message>
<xml_diff>
--- a/What is does.docx
+++ b/What is does.docx
@@ -70,24 +70,2790 @@
           <w:numId w:val="1"/>
         </w:numPr>
       </w:pPr>
+    </w:p>
+    <w:p>
+      <w:r>
+        <w:t>Converts the data from XML to JSON format</w:t>
+      </w:r>
+    </w:p>
+    <w:p>
+      <w:r>
+        <w:t>Maybe sends it via API calls from own server</w:t>
+      </w:r>
+    </w:p>
+    <w:p>
+      <w:r>
+        <w:t>Uses react.js to call and display the data</w:t>
+      </w:r>
+    </w:p>
+    <w:p>
+      <w:r>
+        <w:br w:type="page"/>
+      </w:r>
+    </w:p>
+    <w:p>
+      <w:pPr>
+        <w:pStyle w:val="Heading4"/>
+        <w:rPr>
+          <w:rFonts w:ascii="Verdana" w:hAnsi="Verdana"/>
+          <w:color w:val="000000"/>
+        </w:rPr>
+      </w:pPr>
+      <w:r>
+        <w:rPr>
+          <w:rFonts w:ascii="Verdana" w:hAnsi="Verdana"/>
+          <w:color w:val="000000"/>
+        </w:rPr>
+        <w:lastRenderedPageBreak/>
+        <w:t>Irish Rail Realtime API's information page</w:t>
+      </w:r>
+    </w:p>
+    <w:p>
+      <w:pPr>
+        <w:pStyle w:val="Heading4"/>
+        <w:rPr>
+          <w:rFonts w:ascii="Verdana" w:hAnsi="Verdana"/>
+          <w:color w:val="000000"/>
+        </w:rPr>
+      </w:pPr>
+      <w:r>
+        <w:rPr>
+          <w:rFonts w:ascii="Verdana" w:hAnsi="Verdana"/>
+          <w:color w:val="000000"/>
+        </w:rPr>
+        <w:t>This information is an estimate of train times based on:</w:t>
+      </w:r>
+    </w:p>
+    <w:p>
+      <w:pPr>
+        <w:numPr>
+          <w:ilvl w:val="0"/>
+          <w:numId w:val="2"/>
+        </w:numPr>
+        <w:spacing w:before="100" w:beforeAutospacing="1" w:after="100" w:afterAutospacing="1" w:line="240" w:lineRule="auto"/>
+        <w:rPr>
+          <w:rFonts w:ascii="Verdana" w:hAnsi="Verdana"/>
+          <w:color w:val="000000"/>
+        </w:rPr>
+      </w:pPr>
+      <w:r>
+        <w:rPr>
+          <w:rFonts w:ascii="Verdana" w:hAnsi="Verdana"/>
+          <w:color w:val="000000"/>
+        </w:rPr>
+        <w:t xml:space="preserve">The current location of train services from </w:t>
+      </w:r>
+      <w:proofErr w:type="spellStart"/>
+      <w:r>
+        <w:rPr>
+          <w:rFonts w:ascii="Verdana" w:hAnsi="Verdana"/>
+          <w:color w:val="000000"/>
+        </w:rPr>
+        <w:t>Iarnród</w:t>
+      </w:r>
+      <w:proofErr w:type="spellEnd"/>
+      <w:r>
+        <w:rPr>
+          <w:rFonts w:ascii="Verdana" w:hAnsi="Verdana"/>
+          <w:color w:val="000000"/>
+        </w:rPr>
+        <w:t xml:space="preserve"> </w:t>
+      </w:r>
+      <w:proofErr w:type="spellStart"/>
+      <w:r>
+        <w:rPr>
+          <w:rFonts w:ascii="Verdana" w:hAnsi="Verdana"/>
+          <w:color w:val="000000"/>
+        </w:rPr>
+        <w:t>Éireann's</w:t>
+      </w:r>
+      <w:proofErr w:type="spellEnd"/>
+      <w:r>
+        <w:rPr>
+          <w:rFonts w:ascii="Verdana" w:hAnsi="Verdana"/>
+          <w:color w:val="000000"/>
+        </w:rPr>
+        <w:t xml:space="preserve"> central signalling system.</w:t>
+      </w:r>
+    </w:p>
+    <w:p>
+      <w:pPr>
+        <w:numPr>
+          <w:ilvl w:val="0"/>
+          <w:numId w:val="2"/>
+        </w:numPr>
+        <w:spacing w:before="100" w:beforeAutospacing="1" w:after="100" w:afterAutospacing="1" w:line="240" w:lineRule="auto"/>
+        <w:rPr>
+          <w:rFonts w:ascii="Verdana" w:hAnsi="Verdana"/>
+          <w:color w:val="000000"/>
+        </w:rPr>
+      </w:pPr>
+      <w:r>
+        <w:rPr>
+          <w:rFonts w:ascii="Verdana" w:hAnsi="Verdana"/>
+          <w:color w:val="000000"/>
+        </w:rPr>
+        <w:t>The scheduled journey times from areas under local signalling control.</w:t>
+      </w:r>
+    </w:p>
+    <w:p>
+      <w:pPr>
+        <w:numPr>
+          <w:ilvl w:val="0"/>
+          <w:numId w:val="2"/>
+        </w:numPr>
+        <w:spacing w:before="100" w:beforeAutospacing="1" w:after="100" w:afterAutospacing="1" w:line="240" w:lineRule="auto"/>
+        <w:rPr>
+          <w:rFonts w:ascii="Verdana" w:hAnsi="Verdana"/>
+          <w:color w:val="000000"/>
+        </w:rPr>
+      </w:pPr>
+      <w:r>
+        <w:rPr>
+          <w:rFonts w:ascii="Verdana" w:hAnsi="Verdana"/>
+          <w:color w:val="000000"/>
+        </w:rPr>
+        <w:t>Trains indicated as being late can make up time and arrive on time. Ensure you give yourself plenty of time to catch your train.</w:t>
+      </w:r>
+    </w:p>
+    <w:p>
+      <w:pPr>
+        <w:pStyle w:val="NormalWeb"/>
+        <w:rPr>
+          <w:rFonts w:ascii="Verdana" w:hAnsi="Verdana"/>
+          <w:color w:val="000000"/>
+        </w:rPr>
+      </w:pPr>
+      <w:r>
+        <w:rPr>
+          <w:rFonts w:ascii="Verdana" w:hAnsi="Verdana"/>
+          <w:color w:val="000000"/>
+        </w:rPr>
+        <w:t>Our central signalling system is subject to ongoing work to support this real-time facility. However real-time information has weaker coverage in certain areas, these include:</w:t>
+      </w:r>
+    </w:p>
+    <w:p>
+      <w:pPr>
+        <w:numPr>
+          <w:ilvl w:val="0"/>
+          <w:numId w:val="3"/>
+        </w:numPr>
+        <w:spacing w:before="100" w:beforeAutospacing="1" w:after="100" w:afterAutospacing="1" w:line="240" w:lineRule="auto"/>
+        <w:rPr>
+          <w:rFonts w:ascii="Verdana" w:hAnsi="Verdana"/>
+          <w:color w:val="000000"/>
+        </w:rPr>
+      </w:pPr>
+      <w:proofErr w:type="spellStart"/>
+      <w:r>
+        <w:rPr>
+          <w:rFonts w:ascii="Verdana" w:hAnsi="Verdana"/>
+          <w:color w:val="000000"/>
+        </w:rPr>
+        <w:t>Hazelhatch</w:t>
+      </w:r>
+      <w:proofErr w:type="spellEnd"/>
+      <w:r>
+        <w:rPr>
+          <w:rFonts w:ascii="Verdana" w:hAnsi="Verdana"/>
+          <w:color w:val="000000"/>
+        </w:rPr>
+        <w:t xml:space="preserve"> - </w:t>
+      </w:r>
+      <w:proofErr w:type="spellStart"/>
+      <w:r>
+        <w:rPr>
+          <w:rFonts w:ascii="Verdana" w:hAnsi="Verdana"/>
+          <w:color w:val="000000"/>
+        </w:rPr>
+        <w:t>Heuston</w:t>
+      </w:r>
+      <w:proofErr w:type="spellEnd"/>
+      <w:r>
+        <w:rPr>
+          <w:rFonts w:ascii="Verdana" w:hAnsi="Verdana"/>
+          <w:color w:val="000000"/>
+        </w:rPr>
+        <w:t xml:space="preserve"> Line</w:t>
+      </w:r>
+    </w:p>
+    <w:p>
+      <w:pPr>
+        <w:numPr>
+          <w:ilvl w:val="0"/>
+          <w:numId w:val="3"/>
+        </w:numPr>
+        <w:spacing w:before="100" w:beforeAutospacing="1" w:after="100" w:afterAutospacing="1" w:line="240" w:lineRule="auto"/>
+        <w:rPr>
+          <w:rFonts w:ascii="Verdana" w:hAnsi="Verdana"/>
+          <w:color w:val="000000"/>
+        </w:rPr>
+      </w:pPr>
+      <w:r>
+        <w:rPr>
+          <w:rFonts w:ascii="Verdana" w:hAnsi="Verdana"/>
+          <w:color w:val="000000"/>
+        </w:rPr>
+        <w:t>Athlone - Westport/Ballina Line</w:t>
+      </w:r>
+    </w:p>
+    <w:p>
+      <w:pPr>
+        <w:numPr>
+          <w:ilvl w:val="0"/>
+          <w:numId w:val="3"/>
+        </w:numPr>
+        <w:spacing w:before="100" w:beforeAutospacing="1" w:after="100" w:afterAutospacing="1" w:line="240" w:lineRule="auto"/>
+        <w:rPr>
+          <w:rFonts w:ascii="Verdana" w:hAnsi="Verdana"/>
+          <w:color w:val="000000"/>
+        </w:rPr>
+      </w:pPr>
+      <w:r>
+        <w:rPr>
+          <w:rFonts w:ascii="Verdana" w:hAnsi="Verdana"/>
+          <w:color w:val="000000"/>
+        </w:rPr>
+        <w:t>Cork Station</w:t>
+      </w:r>
+    </w:p>
+    <w:p>
+      <w:pPr>
+        <w:numPr>
+          <w:ilvl w:val="0"/>
+          <w:numId w:val="3"/>
+        </w:numPr>
+        <w:spacing w:before="100" w:beforeAutospacing="1" w:after="100" w:afterAutospacing="1" w:line="240" w:lineRule="auto"/>
+        <w:rPr>
+          <w:rFonts w:ascii="Verdana" w:hAnsi="Verdana"/>
+          <w:color w:val="000000"/>
+        </w:rPr>
+      </w:pPr>
+      <w:r>
+        <w:rPr>
+          <w:rFonts w:ascii="Verdana" w:hAnsi="Verdana"/>
+          <w:color w:val="000000"/>
+        </w:rPr>
+        <w:t>Cork - Cobh/</w:t>
+      </w:r>
+      <w:proofErr w:type="spellStart"/>
+      <w:r>
+        <w:rPr>
+          <w:rFonts w:ascii="Verdana" w:hAnsi="Verdana"/>
+          <w:color w:val="000000"/>
+        </w:rPr>
+        <w:t>Midleton</w:t>
+      </w:r>
+      <w:proofErr w:type="spellEnd"/>
+      <w:r>
+        <w:rPr>
+          <w:rFonts w:ascii="Verdana" w:hAnsi="Verdana"/>
+          <w:color w:val="000000"/>
+        </w:rPr>
+        <w:t xml:space="preserve"> Line</w:t>
+      </w:r>
+    </w:p>
+    <w:p>
+      <w:pPr>
+        <w:numPr>
+          <w:ilvl w:val="0"/>
+          <w:numId w:val="3"/>
+        </w:numPr>
+        <w:spacing w:before="100" w:beforeAutospacing="1" w:after="100" w:afterAutospacing="1" w:line="240" w:lineRule="auto"/>
+        <w:rPr>
+          <w:rFonts w:ascii="Verdana" w:hAnsi="Verdana"/>
+          <w:color w:val="000000"/>
+        </w:rPr>
+      </w:pPr>
+      <w:r>
+        <w:rPr>
+          <w:rFonts w:ascii="Verdana" w:hAnsi="Verdana"/>
+          <w:color w:val="000000"/>
+        </w:rPr>
+        <w:t>Mallow - Tralee Line</w:t>
+      </w:r>
+    </w:p>
+    <w:p>
+      <w:pPr>
+        <w:numPr>
+          <w:ilvl w:val="0"/>
+          <w:numId w:val="3"/>
+        </w:numPr>
+        <w:spacing w:before="100" w:beforeAutospacing="1" w:after="100" w:afterAutospacing="1" w:line="240" w:lineRule="auto"/>
+        <w:rPr>
+          <w:rFonts w:ascii="Verdana" w:hAnsi="Verdana"/>
+          <w:color w:val="000000"/>
+        </w:rPr>
+      </w:pPr>
+      <w:proofErr w:type="spellStart"/>
+      <w:r>
+        <w:rPr>
+          <w:rFonts w:ascii="Verdana" w:hAnsi="Verdana"/>
+          <w:color w:val="000000"/>
+        </w:rPr>
+        <w:t>Ballybrophy</w:t>
+      </w:r>
+      <w:proofErr w:type="spellEnd"/>
+      <w:r>
+        <w:rPr>
+          <w:rFonts w:ascii="Verdana" w:hAnsi="Verdana"/>
+          <w:color w:val="000000"/>
+        </w:rPr>
+        <w:t xml:space="preserve"> - Limerick Line</w:t>
+      </w:r>
+    </w:p>
+    <w:p>
+      <w:pPr>
+        <w:numPr>
+          <w:ilvl w:val="0"/>
+          <w:numId w:val="3"/>
+        </w:numPr>
+        <w:spacing w:before="100" w:beforeAutospacing="1" w:after="100" w:afterAutospacing="1" w:line="240" w:lineRule="auto"/>
+        <w:rPr>
+          <w:rFonts w:ascii="Verdana" w:hAnsi="Verdana"/>
+          <w:color w:val="000000"/>
+        </w:rPr>
+      </w:pPr>
+      <w:r>
+        <w:rPr>
+          <w:rFonts w:ascii="Verdana" w:hAnsi="Verdana"/>
+          <w:color w:val="000000"/>
+        </w:rPr>
+        <w:t>Limerick - Ennis Line</w:t>
+      </w:r>
+    </w:p>
+    <w:p>
+      <w:pPr>
+        <w:numPr>
+          <w:ilvl w:val="0"/>
+          <w:numId w:val="3"/>
+        </w:numPr>
+        <w:spacing w:before="100" w:beforeAutospacing="1" w:after="100" w:afterAutospacing="1" w:line="240" w:lineRule="auto"/>
+        <w:rPr>
+          <w:rFonts w:ascii="Verdana" w:hAnsi="Verdana"/>
+          <w:color w:val="000000"/>
+        </w:rPr>
+      </w:pPr>
+      <w:proofErr w:type="spellStart"/>
+      <w:r>
+        <w:rPr>
+          <w:rFonts w:ascii="Verdana" w:hAnsi="Verdana"/>
+          <w:color w:val="000000"/>
+        </w:rPr>
+        <w:t>Athy</w:t>
+      </w:r>
+      <w:proofErr w:type="spellEnd"/>
+      <w:r>
+        <w:rPr>
+          <w:rFonts w:ascii="Verdana" w:hAnsi="Verdana"/>
+          <w:color w:val="000000"/>
+        </w:rPr>
+        <w:t xml:space="preserve"> - Waterford Line</w:t>
+      </w:r>
+    </w:p>
+    <w:p>
+      <w:pPr>
+        <w:numPr>
+          <w:ilvl w:val="0"/>
+          <w:numId w:val="3"/>
+        </w:numPr>
+        <w:spacing w:before="100" w:beforeAutospacing="1" w:after="100" w:afterAutospacing="1" w:line="240" w:lineRule="auto"/>
+        <w:rPr>
+          <w:rFonts w:ascii="Verdana" w:hAnsi="Verdana"/>
+          <w:color w:val="000000"/>
+        </w:rPr>
+      </w:pPr>
+      <w:r>
+        <w:rPr>
+          <w:rFonts w:ascii="Verdana" w:hAnsi="Verdana"/>
+          <w:color w:val="000000"/>
+        </w:rPr>
+        <w:t>Limerick Junction - Waterford Line</w:t>
+      </w:r>
+    </w:p>
+    <w:p>
+      <w:pPr>
+        <w:numPr>
+          <w:ilvl w:val="0"/>
+          <w:numId w:val="3"/>
+        </w:numPr>
+        <w:spacing w:before="100" w:beforeAutospacing="1" w:after="100" w:afterAutospacing="1" w:line="240" w:lineRule="auto"/>
+        <w:rPr>
+          <w:rFonts w:ascii="Verdana" w:hAnsi="Verdana"/>
+          <w:color w:val="000000"/>
+        </w:rPr>
+      </w:pPr>
+      <w:r>
+        <w:rPr>
+          <w:rFonts w:ascii="Verdana" w:hAnsi="Verdana"/>
+          <w:color w:val="000000"/>
+        </w:rPr>
+        <w:t>Greystones - Rosslare Line</w:t>
+      </w:r>
+    </w:p>
+    <w:p>
+      <w:pPr>
+        <w:numPr>
+          <w:ilvl w:val="0"/>
+          <w:numId w:val="3"/>
+        </w:numPr>
+        <w:spacing w:before="100" w:beforeAutospacing="1" w:after="100" w:afterAutospacing="1" w:line="240" w:lineRule="auto"/>
+        <w:rPr>
+          <w:rFonts w:ascii="Verdana" w:hAnsi="Verdana"/>
+          <w:color w:val="000000"/>
+        </w:rPr>
+      </w:pPr>
+      <w:r>
+        <w:rPr>
+          <w:rFonts w:ascii="Verdana" w:hAnsi="Verdana"/>
+          <w:color w:val="000000"/>
+        </w:rPr>
+        <w:t>Drogheda - Belfast Line</w:t>
+      </w:r>
+    </w:p>
+    <w:p>
+      <w:pPr>
+        <w:numPr>
+          <w:ilvl w:val="0"/>
+          <w:numId w:val="3"/>
+        </w:numPr>
+        <w:spacing w:before="100" w:beforeAutospacing="1" w:after="100" w:afterAutospacing="1" w:line="240" w:lineRule="auto"/>
+        <w:rPr>
+          <w:rFonts w:ascii="Verdana" w:hAnsi="Verdana"/>
+          <w:color w:val="000000"/>
+        </w:rPr>
+      </w:pPr>
+      <w:r>
+        <w:rPr>
+          <w:rFonts w:ascii="Verdana" w:hAnsi="Verdana"/>
+          <w:color w:val="000000"/>
+        </w:rPr>
+        <w:t>Drumcondra - Sligo Line</w:t>
+      </w:r>
+    </w:p>
+    <w:p>
+      <w:pPr>
+        <w:pStyle w:val="NormalWeb"/>
+        <w:rPr>
+          <w:rFonts w:ascii="Verdana" w:hAnsi="Verdana"/>
+          <w:color w:val="000000"/>
+        </w:rPr>
+      </w:pPr>
+      <w:r>
+        <w:rPr>
+          <w:rFonts w:ascii="Verdana" w:hAnsi="Verdana"/>
+          <w:color w:val="000000"/>
+        </w:rPr>
+        <w:t xml:space="preserve">In these </w:t>
+      </w:r>
+      <w:proofErr w:type="gramStart"/>
+      <w:r>
+        <w:rPr>
+          <w:rFonts w:ascii="Verdana" w:hAnsi="Verdana"/>
+          <w:color w:val="000000"/>
+        </w:rPr>
+        <w:t>cases</w:t>
+      </w:r>
+      <w:proofErr w:type="gramEnd"/>
+      <w:r>
+        <w:rPr>
+          <w:rFonts w:ascii="Verdana" w:hAnsi="Verdana"/>
+          <w:color w:val="000000"/>
+        </w:rPr>
+        <w:t xml:space="preserve"> your query will return the scheduled time only.</w:t>
+      </w:r>
+    </w:p>
+    <w:p>
+      <w:pPr>
+        <w:pStyle w:val="Heading4"/>
+        <w:rPr>
+          <w:rFonts w:ascii="Verdana" w:hAnsi="Verdana"/>
+          <w:color w:val="000000"/>
+        </w:rPr>
+      </w:pPr>
+      <w:r>
+        <w:rPr>
+          <w:rFonts w:ascii="Verdana" w:hAnsi="Verdana"/>
+          <w:color w:val="000000"/>
+        </w:rPr>
+        <w:t>The following functions are available</w:t>
+      </w:r>
+    </w:p>
+    <w:p>
+      <w:pPr>
+        <w:pStyle w:val="NormalWeb"/>
+        <w:rPr>
+          <w:rFonts w:ascii="Verdana" w:hAnsi="Verdana"/>
+          <w:color w:val="000000"/>
+        </w:rPr>
+      </w:pPr>
+      <w:r>
+        <w:rPr>
+          <w:rFonts w:ascii="Verdana" w:hAnsi="Verdana"/>
+          <w:color w:val="000000"/>
+        </w:rPr>
+        <w:t>1</w:t>
+      </w:r>
+      <w:r>
+        <w:rPr>
+          <w:rFonts w:ascii="Verdana" w:hAnsi="Verdana"/>
+          <w:strike/>
+          <w:color w:val="000000"/>
+        </w:rPr>
+        <w:t>. Get All Stations -</w:t>
+      </w:r>
+      <w:r>
+        <w:rPr>
+          <w:rFonts w:ascii="Verdana" w:hAnsi="Verdana"/>
+          <w:color w:val="000000"/>
+        </w:rPr>
+        <w:t xml:space="preserve"> usage </w:t>
+      </w:r>
+      <w:hyperlink r:id="rId7" w:history="1">
+        <w:r>
+          <w:rPr>
+            <w:rStyle w:val="Hyperlink"/>
+            <w:rFonts w:ascii="Verdana" w:hAnsi="Verdana"/>
+          </w:rPr>
+          <w:t>http://api.irishrail.ie/realtime/realtime.asmx/getAllStationsXML</w:t>
+        </w:r>
+      </w:hyperlink>
+      <w:r>
+        <w:rPr>
+          <w:rFonts w:ascii="Verdana" w:hAnsi="Verdana"/>
+          <w:color w:val="000000"/>
+        </w:rPr>
+        <w:t xml:space="preserve"> returns a list of all stations with </w:t>
+      </w:r>
+      <w:proofErr w:type="spellStart"/>
+      <w:r>
+        <w:rPr>
+          <w:rFonts w:ascii="Verdana" w:hAnsi="Verdana"/>
+          <w:color w:val="000000"/>
+        </w:rPr>
+        <w:t>StationDesc</w:t>
+      </w:r>
+      <w:proofErr w:type="spellEnd"/>
+      <w:r>
+        <w:rPr>
+          <w:rFonts w:ascii="Verdana" w:hAnsi="Verdana"/>
+          <w:color w:val="000000"/>
+        </w:rPr>
+        <w:t xml:space="preserve">, </w:t>
+      </w:r>
+      <w:proofErr w:type="spellStart"/>
+      <w:r>
+        <w:rPr>
+          <w:rFonts w:ascii="Verdana" w:hAnsi="Verdana"/>
+          <w:color w:val="000000"/>
+        </w:rPr>
+        <w:t>StaionCode</w:t>
+      </w:r>
+      <w:proofErr w:type="spellEnd"/>
+      <w:r>
+        <w:rPr>
+          <w:rFonts w:ascii="Verdana" w:hAnsi="Verdana"/>
+          <w:color w:val="000000"/>
+        </w:rPr>
+        <w:t xml:space="preserve">, </w:t>
+      </w:r>
+      <w:proofErr w:type="spellStart"/>
+      <w:r>
+        <w:rPr>
+          <w:rFonts w:ascii="Verdana" w:hAnsi="Verdana"/>
+          <w:color w:val="000000"/>
+        </w:rPr>
+        <w:t>StationId</w:t>
+      </w:r>
+      <w:proofErr w:type="spellEnd"/>
+      <w:r>
+        <w:rPr>
+          <w:rFonts w:ascii="Verdana" w:hAnsi="Verdana"/>
+          <w:color w:val="000000"/>
+        </w:rPr>
+        <w:t xml:space="preserve">, </w:t>
+      </w:r>
+      <w:proofErr w:type="spellStart"/>
+      <w:r>
+        <w:rPr>
+          <w:rFonts w:ascii="Verdana" w:hAnsi="Verdana"/>
+          <w:color w:val="000000"/>
+        </w:rPr>
+        <w:t>StationAlias</w:t>
+      </w:r>
+      <w:proofErr w:type="spellEnd"/>
+      <w:r>
+        <w:rPr>
+          <w:rFonts w:ascii="Verdana" w:hAnsi="Verdana"/>
+          <w:color w:val="000000"/>
+        </w:rPr>
+        <w:t xml:space="preserve">, </w:t>
+      </w:r>
+      <w:proofErr w:type="spellStart"/>
+      <w:r>
+        <w:rPr>
+          <w:rFonts w:ascii="Verdana" w:hAnsi="Verdana"/>
+          <w:color w:val="000000"/>
+        </w:rPr>
+        <w:t>StationLatitude</w:t>
+      </w:r>
+      <w:proofErr w:type="spellEnd"/>
+      <w:r>
+        <w:rPr>
+          <w:rFonts w:ascii="Verdana" w:hAnsi="Verdana"/>
+          <w:color w:val="000000"/>
+        </w:rPr>
+        <w:t xml:space="preserve"> and </w:t>
+      </w:r>
+      <w:proofErr w:type="spellStart"/>
+      <w:r>
+        <w:rPr>
+          <w:rFonts w:ascii="Verdana" w:hAnsi="Verdana"/>
+          <w:color w:val="000000"/>
+        </w:rPr>
+        <w:t>StationLongitude</w:t>
+      </w:r>
+      <w:proofErr w:type="spellEnd"/>
+      <w:r>
+        <w:rPr>
+          <w:rFonts w:ascii="Verdana" w:hAnsi="Verdana"/>
+          <w:color w:val="000000"/>
+        </w:rPr>
+        <w:t xml:space="preserve"> ordered by Latitude, Longitude</w:t>
+      </w:r>
+    </w:p>
+    <w:p>
+      <w:pPr>
+        <w:pStyle w:val="NormalWeb"/>
+        <w:rPr>
+          <w:rFonts w:ascii="Verdana" w:hAnsi="Verdana"/>
+          <w:color w:val="000000"/>
+        </w:rPr>
+      </w:pPr>
+      <w:r>
+        <w:rPr>
+          <w:rFonts w:ascii="Verdana" w:hAnsi="Verdana"/>
+          <w:color w:val="000000"/>
+        </w:rPr>
+        <w:t>2</w:t>
+      </w:r>
+      <w:r>
+        <w:rPr>
+          <w:rFonts w:ascii="Verdana" w:hAnsi="Verdana"/>
+          <w:strike/>
+          <w:color w:val="000000"/>
+        </w:rPr>
+        <w:t>. Get All Stations with</w:t>
+      </w:r>
+      <w:r>
+        <w:rPr>
+          <w:rFonts w:ascii="Verdana" w:hAnsi="Verdana"/>
+          <w:color w:val="000000"/>
+        </w:rPr>
+        <w:t xml:space="preserve"> Type </w:t>
+      </w:r>
+      <w:hyperlink r:id="rId8" w:history="1">
+        <w:r>
+          <w:rPr>
+            <w:rStyle w:val="Hyperlink"/>
+            <w:rFonts w:ascii="Verdana" w:hAnsi="Verdana"/>
+          </w:rPr>
+          <w:t>http://api.irishrail.ie/realtime/realtime.asmx/getAllStationsXML_WithStationType?StationType=D</w:t>
+        </w:r>
+      </w:hyperlink>
+      <w:r>
+        <w:rPr>
+          <w:rFonts w:ascii="Verdana" w:hAnsi="Verdana"/>
+          <w:color w:val="000000"/>
+        </w:rPr>
+        <w:t xml:space="preserve"> returns a list of all stations with </w:t>
+      </w:r>
+      <w:proofErr w:type="spellStart"/>
+      <w:r>
+        <w:rPr>
+          <w:rFonts w:ascii="Verdana" w:hAnsi="Verdana"/>
+          <w:color w:val="000000"/>
+        </w:rPr>
+        <w:t>StationDesc</w:t>
+      </w:r>
+      <w:proofErr w:type="spellEnd"/>
+      <w:r>
+        <w:rPr>
+          <w:rFonts w:ascii="Verdana" w:hAnsi="Verdana"/>
+          <w:color w:val="000000"/>
+        </w:rPr>
+        <w:t xml:space="preserve">, </w:t>
+      </w:r>
+      <w:proofErr w:type="spellStart"/>
+      <w:r>
+        <w:rPr>
+          <w:rFonts w:ascii="Verdana" w:hAnsi="Verdana"/>
+          <w:color w:val="000000"/>
+        </w:rPr>
+        <w:t>StaionCode</w:t>
+      </w:r>
+      <w:proofErr w:type="spellEnd"/>
+      <w:r>
+        <w:rPr>
+          <w:rFonts w:ascii="Verdana" w:hAnsi="Verdana"/>
+          <w:color w:val="000000"/>
+        </w:rPr>
+        <w:t xml:space="preserve">, </w:t>
+      </w:r>
+      <w:proofErr w:type="spellStart"/>
+      <w:r>
+        <w:rPr>
+          <w:rFonts w:ascii="Verdana" w:hAnsi="Verdana"/>
+          <w:color w:val="000000"/>
+        </w:rPr>
+        <w:t>StationId</w:t>
+      </w:r>
+      <w:proofErr w:type="spellEnd"/>
+      <w:r>
+        <w:rPr>
+          <w:rFonts w:ascii="Verdana" w:hAnsi="Verdana"/>
+          <w:color w:val="000000"/>
+        </w:rPr>
+        <w:t xml:space="preserve">, </w:t>
+      </w:r>
+      <w:proofErr w:type="spellStart"/>
+      <w:r>
+        <w:rPr>
+          <w:rFonts w:ascii="Verdana" w:hAnsi="Verdana"/>
+          <w:color w:val="000000"/>
+        </w:rPr>
+        <w:t>StationAlias</w:t>
+      </w:r>
+      <w:proofErr w:type="spellEnd"/>
+      <w:r>
+        <w:rPr>
+          <w:rFonts w:ascii="Verdana" w:hAnsi="Verdana"/>
+          <w:color w:val="000000"/>
+        </w:rPr>
+        <w:t xml:space="preserve">, </w:t>
+      </w:r>
+      <w:proofErr w:type="spellStart"/>
+      <w:r>
+        <w:rPr>
+          <w:rFonts w:ascii="Verdana" w:hAnsi="Verdana"/>
+          <w:color w:val="000000"/>
+        </w:rPr>
+        <w:t>StationLatitude</w:t>
+      </w:r>
+      <w:proofErr w:type="spellEnd"/>
+      <w:r>
+        <w:rPr>
+          <w:rFonts w:ascii="Verdana" w:hAnsi="Verdana"/>
+          <w:color w:val="000000"/>
+        </w:rPr>
+        <w:t xml:space="preserve"> and </w:t>
+      </w:r>
+      <w:proofErr w:type="spellStart"/>
+      <w:r>
+        <w:rPr>
+          <w:rFonts w:ascii="Verdana" w:hAnsi="Verdana"/>
+          <w:color w:val="000000"/>
+        </w:rPr>
+        <w:t>StationLongitude</w:t>
+      </w:r>
+      <w:proofErr w:type="spellEnd"/>
+      <w:r>
+        <w:rPr>
+          <w:rFonts w:ascii="Verdana" w:hAnsi="Verdana"/>
+          <w:color w:val="000000"/>
+        </w:rPr>
+        <w:t xml:space="preserve"> ordered by Latitude, Longitude filtered by </w:t>
+      </w:r>
+      <w:proofErr w:type="spellStart"/>
+      <w:r>
+        <w:rPr>
+          <w:rFonts w:ascii="Verdana" w:hAnsi="Verdana"/>
+          <w:color w:val="000000"/>
+        </w:rPr>
+        <w:t>StationType</w:t>
+      </w:r>
+      <w:proofErr w:type="spellEnd"/>
+      <w:r>
+        <w:rPr>
+          <w:rFonts w:ascii="Verdana" w:hAnsi="Verdana"/>
+          <w:color w:val="000000"/>
+        </w:rPr>
+        <w:t xml:space="preserve"> - takes a single letter with 4 possible values for the </w:t>
+      </w:r>
+      <w:proofErr w:type="spellStart"/>
+      <w:r>
+        <w:rPr>
+          <w:rFonts w:ascii="Verdana" w:hAnsi="Verdana"/>
+          <w:color w:val="000000"/>
+        </w:rPr>
+        <w:t>StationType</w:t>
+      </w:r>
+      <w:proofErr w:type="spellEnd"/>
+      <w:r>
+        <w:rPr>
+          <w:rFonts w:ascii="Verdana" w:hAnsi="Verdana"/>
+          <w:color w:val="000000"/>
+        </w:rPr>
+        <w:t xml:space="preserve"> parameter (A for All, M for Mainline, S for suburban and D for DART) any other value will be changed to A</w:t>
+      </w:r>
+    </w:p>
+    <w:p>
+      <w:pPr>
+        <w:pStyle w:val="NormalWeb"/>
+        <w:rPr>
+          <w:rFonts w:ascii="Verdana" w:hAnsi="Verdana"/>
+          <w:color w:val="000000"/>
+        </w:rPr>
+      </w:pPr>
+      <w:r>
+        <w:rPr>
+          <w:rFonts w:ascii="Verdana" w:hAnsi="Verdana"/>
+          <w:color w:val="000000"/>
+        </w:rPr>
+        <w:t xml:space="preserve">3. </w:t>
+      </w:r>
+      <w:r>
+        <w:rPr>
+          <w:rFonts w:ascii="Verdana" w:hAnsi="Verdana"/>
+          <w:strike/>
+          <w:color w:val="000000"/>
+        </w:rPr>
+        <w:t xml:space="preserve">Get Current Trains </w:t>
+      </w:r>
+      <w:r>
+        <w:rPr>
+          <w:rFonts w:ascii="Verdana" w:hAnsi="Verdana"/>
+          <w:color w:val="000000"/>
+        </w:rPr>
+        <w:t>- usage </w:t>
+      </w:r>
+      <w:hyperlink r:id="rId9" w:history="1">
+        <w:r>
+          <w:rPr>
+            <w:rStyle w:val="Hyperlink"/>
+            <w:rFonts w:ascii="Verdana" w:hAnsi="Verdana"/>
+          </w:rPr>
+          <w:t>http://api.irishrail.ie/realtime/realtime.asmx/getCurrentTrainsXML</w:t>
+        </w:r>
+      </w:hyperlink>
+      <w:r>
+        <w:rPr>
+          <w:rFonts w:ascii="Verdana" w:hAnsi="Verdana"/>
+          <w:color w:val="000000"/>
+        </w:rPr>
+        <w:t xml:space="preserve"> returns a listing of 'running trains' </w:t>
+      </w:r>
+      <w:proofErr w:type="spellStart"/>
+      <w:r>
+        <w:rPr>
+          <w:rFonts w:ascii="Verdana" w:hAnsi="Verdana"/>
+          <w:color w:val="000000"/>
+        </w:rPr>
+        <w:t>ie</w:t>
+      </w:r>
+      <w:proofErr w:type="spellEnd"/>
+      <w:r>
+        <w:rPr>
+          <w:rFonts w:ascii="Verdana" w:hAnsi="Verdana"/>
+          <w:color w:val="000000"/>
+        </w:rPr>
+        <w:t xml:space="preserve"> trains that are between origin and </w:t>
+      </w:r>
+      <w:r>
+        <w:rPr>
+          <w:rFonts w:ascii="Verdana" w:hAnsi="Verdana"/>
+          <w:color w:val="000000"/>
+        </w:rPr>
+        <w:lastRenderedPageBreak/>
+        <w:t xml:space="preserve">destination or are due to start within 10 minutes of the query time. Returns </w:t>
+      </w:r>
+      <w:proofErr w:type="spellStart"/>
+      <w:r>
+        <w:rPr>
+          <w:rFonts w:ascii="Verdana" w:hAnsi="Verdana"/>
+          <w:color w:val="000000"/>
+        </w:rPr>
+        <w:t>TrainStatus</w:t>
+      </w:r>
+      <w:proofErr w:type="spellEnd"/>
+      <w:r>
+        <w:rPr>
+          <w:rFonts w:ascii="Verdana" w:hAnsi="Verdana"/>
+          <w:color w:val="000000"/>
+        </w:rPr>
+        <w:t xml:space="preserve">, </w:t>
+      </w:r>
+      <w:proofErr w:type="spellStart"/>
+      <w:r>
+        <w:rPr>
+          <w:rFonts w:ascii="Verdana" w:hAnsi="Verdana"/>
+          <w:color w:val="000000"/>
+        </w:rPr>
+        <w:t>TrainLatitude</w:t>
+      </w:r>
+      <w:proofErr w:type="spellEnd"/>
+      <w:r>
+        <w:rPr>
+          <w:rFonts w:ascii="Verdana" w:hAnsi="Verdana"/>
+          <w:color w:val="000000"/>
+        </w:rPr>
+        <w:t xml:space="preserve">, </w:t>
+      </w:r>
+      <w:proofErr w:type="spellStart"/>
+      <w:r>
+        <w:rPr>
+          <w:rFonts w:ascii="Verdana" w:hAnsi="Verdana"/>
+          <w:color w:val="000000"/>
+        </w:rPr>
+        <w:t>TrainLongitude</w:t>
+      </w:r>
+      <w:proofErr w:type="spellEnd"/>
+      <w:r>
+        <w:rPr>
+          <w:rFonts w:ascii="Verdana" w:hAnsi="Verdana"/>
+          <w:color w:val="000000"/>
+        </w:rPr>
+        <w:t xml:space="preserve">, </w:t>
+      </w:r>
+      <w:proofErr w:type="spellStart"/>
+      <w:r>
+        <w:rPr>
+          <w:rFonts w:ascii="Verdana" w:hAnsi="Verdana"/>
+          <w:color w:val="000000"/>
+        </w:rPr>
+        <w:t>TrainCode</w:t>
+      </w:r>
+      <w:proofErr w:type="spellEnd"/>
+      <w:r>
+        <w:rPr>
+          <w:rFonts w:ascii="Verdana" w:hAnsi="Verdana"/>
+          <w:color w:val="000000"/>
+        </w:rPr>
+        <w:t xml:space="preserve">, </w:t>
+      </w:r>
+      <w:proofErr w:type="spellStart"/>
+      <w:r>
+        <w:rPr>
+          <w:rFonts w:ascii="Verdana" w:hAnsi="Verdana"/>
+          <w:color w:val="000000"/>
+        </w:rPr>
+        <w:t>TrainDate</w:t>
+      </w:r>
+      <w:proofErr w:type="spellEnd"/>
+      <w:r>
+        <w:rPr>
+          <w:rFonts w:ascii="Verdana" w:hAnsi="Verdana"/>
+          <w:color w:val="000000"/>
+        </w:rPr>
+        <w:t xml:space="preserve">, </w:t>
+      </w:r>
+      <w:proofErr w:type="spellStart"/>
+      <w:r>
+        <w:rPr>
+          <w:rFonts w:ascii="Verdana" w:hAnsi="Verdana"/>
+          <w:color w:val="000000"/>
+        </w:rPr>
+        <w:t>PublicMessage</w:t>
+      </w:r>
+      <w:proofErr w:type="spellEnd"/>
+      <w:r>
+        <w:rPr>
+          <w:rFonts w:ascii="Verdana" w:hAnsi="Verdana"/>
+          <w:color w:val="000000"/>
+        </w:rPr>
+        <w:t xml:space="preserve"> and Direction</w:t>
+      </w:r>
+    </w:p>
+    <w:p>
+      <w:pPr>
+        <w:pStyle w:val="NormalWeb"/>
+        <w:ind w:left="600"/>
+        <w:rPr>
+          <w:rFonts w:ascii="Verdana" w:hAnsi="Verdana"/>
+          <w:color w:val="000000"/>
+        </w:rPr>
+      </w:pPr>
+      <w:proofErr w:type="spellStart"/>
+      <w:r>
+        <w:rPr>
+          <w:rFonts w:ascii="Verdana" w:hAnsi="Verdana"/>
+          <w:color w:val="000000"/>
+        </w:rPr>
+        <w:t>TrainStatus</w:t>
+      </w:r>
+      <w:proofErr w:type="spellEnd"/>
+      <w:r>
+        <w:rPr>
+          <w:rFonts w:ascii="Verdana" w:hAnsi="Verdana"/>
+          <w:color w:val="000000"/>
+        </w:rPr>
+        <w:t xml:space="preserve"> = N for not yet running or R for running</w:t>
+      </w:r>
+    </w:p>
+    <w:p>
+      <w:pPr>
+        <w:pStyle w:val="NormalWeb"/>
+        <w:ind w:left="600"/>
+        <w:rPr>
+          <w:rFonts w:ascii="Verdana" w:hAnsi="Verdana"/>
+          <w:color w:val="000000"/>
+        </w:rPr>
+      </w:pPr>
+      <w:proofErr w:type="spellStart"/>
+      <w:r>
+        <w:rPr>
+          <w:rFonts w:ascii="Verdana" w:hAnsi="Verdana"/>
+          <w:color w:val="000000"/>
+        </w:rPr>
+        <w:t>TrainCode</w:t>
+      </w:r>
+      <w:proofErr w:type="spellEnd"/>
+      <w:r>
+        <w:rPr>
+          <w:rFonts w:ascii="Verdana" w:hAnsi="Verdana"/>
+          <w:color w:val="000000"/>
+        </w:rPr>
+        <w:t xml:space="preserve"> is Irish Rail's unique code for an individual train service on a date</w:t>
+      </w:r>
+    </w:p>
+    <w:p>
+      <w:pPr>
+        <w:pStyle w:val="NormalWeb"/>
+        <w:ind w:left="600"/>
+        <w:rPr>
+          <w:rFonts w:ascii="Verdana" w:hAnsi="Verdana"/>
+          <w:color w:val="000000"/>
+        </w:rPr>
+      </w:pPr>
+      <w:r>
+        <w:rPr>
+          <w:rFonts w:ascii="Verdana" w:hAnsi="Verdana"/>
+          <w:color w:val="000000"/>
+        </w:rPr>
+        <w:t xml:space="preserve">Direction is either Northbound or Southbound for trains between Dundalk and Rosslare and between Sligo and Dublin.  for all other trains the direction is to the destination </w:t>
+      </w:r>
+      <w:proofErr w:type="spellStart"/>
+      <w:r>
+        <w:rPr>
+          <w:rFonts w:ascii="Verdana" w:hAnsi="Verdana"/>
+          <w:color w:val="000000"/>
+        </w:rPr>
+        <w:t>eg.</w:t>
+      </w:r>
+      <w:proofErr w:type="spellEnd"/>
+      <w:r>
+        <w:rPr>
+          <w:rFonts w:ascii="Verdana" w:hAnsi="Verdana"/>
+          <w:color w:val="000000"/>
+        </w:rPr>
+        <w:t xml:space="preserve"> To Limerick</w:t>
+      </w:r>
+    </w:p>
+    <w:p>
+      <w:pPr>
+        <w:pStyle w:val="NormalWeb"/>
+        <w:ind w:left="600"/>
+        <w:rPr>
+          <w:rFonts w:ascii="Verdana" w:hAnsi="Verdana"/>
+          <w:color w:val="000000"/>
+        </w:rPr>
+      </w:pPr>
+      <w:r>
+        <w:rPr>
+          <w:rFonts w:ascii="Verdana" w:hAnsi="Verdana"/>
+          <w:color w:val="000000"/>
+        </w:rPr>
+        <w:t xml:space="preserve">Public Message is the latest information on the train uses \n for a line break </w:t>
+      </w:r>
+      <w:proofErr w:type="spellStart"/>
+      <w:r>
+        <w:rPr>
+          <w:rFonts w:ascii="Verdana" w:hAnsi="Verdana"/>
+          <w:color w:val="000000"/>
+        </w:rPr>
+        <w:t>eg</w:t>
+      </w:r>
+      <w:proofErr w:type="spellEnd"/>
+      <w:r>
+        <w:rPr>
+          <w:rFonts w:ascii="Verdana" w:hAnsi="Verdana"/>
+          <w:color w:val="000000"/>
+        </w:rPr>
+        <w:t> </w:t>
+      </w:r>
+      <w:r>
+        <w:rPr>
+          <w:rStyle w:val="tx"/>
+          <w:rFonts w:ascii="Verdana" w:hAnsi="Verdana"/>
+          <w:b/>
+          <w:bCs/>
+          <w:color w:val="000000"/>
+        </w:rPr>
+        <w:t xml:space="preserve">AA509\n11:00 - Waterford to Dublin </w:t>
+      </w:r>
+      <w:proofErr w:type="spellStart"/>
+      <w:r>
+        <w:rPr>
+          <w:rStyle w:val="tx"/>
+          <w:rFonts w:ascii="Verdana" w:hAnsi="Verdana"/>
+          <w:b/>
+          <w:bCs/>
+          <w:color w:val="000000"/>
+        </w:rPr>
+        <w:t>Heuston</w:t>
+      </w:r>
+      <w:proofErr w:type="spellEnd"/>
+      <w:r>
+        <w:rPr>
+          <w:rStyle w:val="tx"/>
+          <w:rFonts w:ascii="Verdana" w:hAnsi="Verdana"/>
+          <w:b/>
+          <w:bCs/>
+          <w:color w:val="000000"/>
+        </w:rPr>
+        <w:t xml:space="preserve"> (0 mins </w:t>
+      </w:r>
+      <w:proofErr w:type="gramStart"/>
+      <w:r>
+        <w:rPr>
+          <w:rStyle w:val="tx"/>
+          <w:rFonts w:ascii="Verdana" w:hAnsi="Verdana"/>
+          <w:b/>
+          <w:bCs/>
+          <w:color w:val="000000"/>
+        </w:rPr>
+        <w:t>late)\</w:t>
+      </w:r>
+      <w:proofErr w:type="spellStart"/>
+      <w:proofErr w:type="gramEnd"/>
+      <w:r>
+        <w:rPr>
+          <w:rStyle w:val="tx"/>
+          <w:rFonts w:ascii="Verdana" w:hAnsi="Verdana"/>
+          <w:b/>
+          <w:bCs/>
+          <w:color w:val="000000"/>
+        </w:rPr>
+        <w:t>nDeparted</w:t>
+      </w:r>
+      <w:proofErr w:type="spellEnd"/>
+      <w:r>
+        <w:rPr>
+          <w:rStyle w:val="tx"/>
+          <w:rFonts w:ascii="Verdana" w:hAnsi="Verdana"/>
+          <w:b/>
+          <w:bCs/>
+          <w:color w:val="000000"/>
+        </w:rPr>
+        <w:t xml:space="preserve"> Waterford next stop Thomastown</w:t>
+      </w:r>
+    </w:p>
+    <w:p>
+      <w:pPr>
+        <w:pStyle w:val="NormalWeb"/>
+        <w:rPr>
+          <w:rFonts w:ascii="Verdana" w:hAnsi="Verdana"/>
+          <w:color w:val="000000"/>
+        </w:rPr>
+      </w:pPr>
+      <w:r>
+        <w:rPr>
+          <w:rFonts w:ascii="Verdana" w:hAnsi="Verdana"/>
+          <w:color w:val="000000"/>
+        </w:rPr>
+        <w:t xml:space="preserve">4. </w:t>
+      </w:r>
       <w:bookmarkStart w:id="0" w:name="_GoBack"/>
+      <w:r>
+        <w:rPr>
+          <w:rFonts w:ascii="Verdana" w:hAnsi="Verdana"/>
+          <w:strike/>
+          <w:color w:val="000000"/>
+        </w:rPr>
+        <w:t>Get Current Trains with Type</w:t>
+      </w:r>
+      <w:r>
+        <w:rPr>
+          <w:rFonts w:ascii="Verdana" w:hAnsi="Verdana"/>
+          <w:color w:val="000000"/>
+        </w:rPr>
+        <w:t xml:space="preserve"> </w:t>
+      </w:r>
       <w:bookmarkEnd w:id="0"/>
-    </w:p>
-    <w:p>
-      <w:r>
-        <w:t>Converts the data from XML to JSON format</w:t>
-      </w:r>
-    </w:p>
-    <w:p>
-      <w:r>
-        <w:t>Maybe sends it via API calls from own server</w:t>
-      </w:r>
-    </w:p>
-    <w:p>
-      <w:r>
-        <w:t>Uses react.js to call and display the data</w:t>
-      </w:r>
-    </w:p>
+      <w:r>
+        <w:rPr>
+          <w:rFonts w:ascii="Verdana" w:hAnsi="Verdana"/>
+          <w:color w:val="000000"/>
+        </w:rPr>
+        <w:t>usage </w:t>
+      </w:r>
+      <w:hyperlink r:id="rId10" w:history="1">
+        <w:r>
+          <w:rPr>
+            <w:rStyle w:val="Hyperlink"/>
+            <w:rFonts w:ascii="Verdana" w:hAnsi="Verdana"/>
+          </w:rPr>
+          <w:t>http://api.irishrail.ie/realtime/realtime.asmx/getCurrentTrainsXML_WithTrainType?TrainType=D</w:t>
+        </w:r>
+      </w:hyperlink>
+      <w:r>
+        <w:rPr>
+          <w:rFonts w:ascii="Verdana" w:hAnsi="Verdana"/>
+          <w:color w:val="000000"/>
+        </w:rPr>
+        <w:t xml:space="preserve"> returns a listing of 'running trains' </w:t>
+      </w:r>
+      <w:proofErr w:type="spellStart"/>
+      <w:r>
+        <w:rPr>
+          <w:rFonts w:ascii="Verdana" w:hAnsi="Verdana"/>
+          <w:color w:val="000000"/>
+        </w:rPr>
+        <w:t>ie</w:t>
+      </w:r>
+      <w:proofErr w:type="spellEnd"/>
+      <w:r>
+        <w:rPr>
+          <w:rFonts w:ascii="Verdana" w:hAnsi="Verdana"/>
+          <w:color w:val="000000"/>
+        </w:rPr>
+        <w:t xml:space="preserve"> trains that are between origin and destination or are due to start within 10 minutes of the query time. Returns </w:t>
+      </w:r>
+      <w:proofErr w:type="spellStart"/>
+      <w:r>
+        <w:rPr>
+          <w:rFonts w:ascii="Verdana" w:hAnsi="Verdana"/>
+          <w:color w:val="000000"/>
+        </w:rPr>
+        <w:t>TrainStatus</w:t>
+      </w:r>
+      <w:proofErr w:type="spellEnd"/>
+      <w:r>
+        <w:rPr>
+          <w:rFonts w:ascii="Verdana" w:hAnsi="Verdana"/>
+          <w:color w:val="000000"/>
+        </w:rPr>
+        <w:t xml:space="preserve">, </w:t>
+      </w:r>
+      <w:proofErr w:type="spellStart"/>
+      <w:r>
+        <w:rPr>
+          <w:rFonts w:ascii="Verdana" w:hAnsi="Verdana"/>
+          <w:color w:val="000000"/>
+        </w:rPr>
+        <w:t>TrainLatitude</w:t>
+      </w:r>
+      <w:proofErr w:type="spellEnd"/>
+      <w:r>
+        <w:rPr>
+          <w:rFonts w:ascii="Verdana" w:hAnsi="Verdana"/>
+          <w:color w:val="000000"/>
+        </w:rPr>
+        <w:t xml:space="preserve">, </w:t>
+      </w:r>
+      <w:proofErr w:type="spellStart"/>
+      <w:r>
+        <w:rPr>
+          <w:rFonts w:ascii="Verdana" w:hAnsi="Verdana"/>
+          <w:color w:val="000000"/>
+        </w:rPr>
+        <w:t>TrainLongitude</w:t>
+      </w:r>
+      <w:proofErr w:type="spellEnd"/>
+      <w:r>
+        <w:rPr>
+          <w:rFonts w:ascii="Verdana" w:hAnsi="Verdana"/>
+          <w:color w:val="000000"/>
+        </w:rPr>
+        <w:t xml:space="preserve">, </w:t>
+      </w:r>
+      <w:proofErr w:type="spellStart"/>
+      <w:r>
+        <w:rPr>
+          <w:rFonts w:ascii="Verdana" w:hAnsi="Verdana"/>
+          <w:color w:val="000000"/>
+        </w:rPr>
+        <w:t>TrainCode</w:t>
+      </w:r>
+      <w:proofErr w:type="spellEnd"/>
+      <w:r>
+        <w:rPr>
+          <w:rFonts w:ascii="Verdana" w:hAnsi="Verdana"/>
+          <w:color w:val="000000"/>
+        </w:rPr>
+        <w:t xml:space="preserve">, </w:t>
+      </w:r>
+      <w:proofErr w:type="spellStart"/>
+      <w:r>
+        <w:rPr>
+          <w:rFonts w:ascii="Verdana" w:hAnsi="Verdana"/>
+          <w:color w:val="000000"/>
+        </w:rPr>
+        <w:t>TrainDate</w:t>
+      </w:r>
+      <w:proofErr w:type="spellEnd"/>
+      <w:r>
+        <w:rPr>
+          <w:rFonts w:ascii="Verdana" w:hAnsi="Verdana"/>
+          <w:color w:val="000000"/>
+        </w:rPr>
+        <w:t xml:space="preserve">, </w:t>
+      </w:r>
+      <w:proofErr w:type="spellStart"/>
+      <w:r>
+        <w:rPr>
+          <w:rFonts w:ascii="Verdana" w:hAnsi="Verdana"/>
+          <w:color w:val="000000"/>
+        </w:rPr>
+        <w:t>PublicMessage</w:t>
+      </w:r>
+      <w:proofErr w:type="spellEnd"/>
+      <w:r>
+        <w:rPr>
+          <w:rFonts w:ascii="Verdana" w:hAnsi="Verdana"/>
+          <w:color w:val="000000"/>
+        </w:rPr>
+        <w:t xml:space="preserve"> and Direction filtered by </w:t>
+      </w:r>
+      <w:proofErr w:type="spellStart"/>
+      <w:proofErr w:type="gramStart"/>
+      <w:r>
+        <w:rPr>
+          <w:rFonts w:ascii="Verdana" w:hAnsi="Verdana"/>
+          <w:color w:val="000000"/>
+        </w:rPr>
+        <w:t>traintype</w:t>
+      </w:r>
+      <w:proofErr w:type="spellEnd"/>
+      <w:r>
+        <w:rPr>
+          <w:rFonts w:ascii="Verdana" w:hAnsi="Verdana"/>
+          <w:color w:val="000000"/>
+        </w:rPr>
+        <w:t>,  takes</w:t>
+      </w:r>
+      <w:proofErr w:type="gramEnd"/>
+      <w:r>
+        <w:rPr>
+          <w:rFonts w:ascii="Verdana" w:hAnsi="Verdana"/>
+          <w:color w:val="000000"/>
+        </w:rPr>
+        <w:t xml:space="preserve"> a single letter with 4 possible values for the </w:t>
+      </w:r>
+      <w:proofErr w:type="spellStart"/>
+      <w:r>
+        <w:rPr>
+          <w:rFonts w:ascii="Verdana" w:hAnsi="Verdana"/>
+          <w:color w:val="000000"/>
+        </w:rPr>
+        <w:t>StationType</w:t>
+      </w:r>
+      <w:proofErr w:type="spellEnd"/>
+      <w:r>
+        <w:rPr>
+          <w:rFonts w:ascii="Verdana" w:hAnsi="Verdana"/>
+          <w:color w:val="000000"/>
+        </w:rPr>
+        <w:t xml:space="preserve"> parameter (A for All, M for Mainline, S for suburban and D for DART) any other value will be changed to A</w:t>
+      </w:r>
+    </w:p>
+    <w:p>
+      <w:pPr>
+        <w:pStyle w:val="NormalWeb"/>
+        <w:rPr>
+          <w:rFonts w:ascii="Verdana" w:hAnsi="Verdana"/>
+          <w:color w:val="000000"/>
+        </w:rPr>
+      </w:pPr>
+      <w:r>
+        <w:rPr>
+          <w:rFonts w:ascii="Verdana" w:hAnsi="Verdana"/>
+          <w:color w:val="000000"/>
+        </w:rPr>
+        <w:t>5. Get Station Data By Name usage </w:t>
+      </w:r>
+      <w:hyperlink r:id="rId11" w:history="1">
+        <w:r>
+          <w:rPr>
+            <w:rStyle w:val="Hyperlink"/>
+            <w:rFonts w:ascii="Verdana" w:hAnsi="Verdana"/>
+          </w:rPr>
+          <w:t>http://api.irishrail.ie/realtime/realtime.asmx/getStationDataByNameXML?StationDesc=Bayside</w:t>
+        </w:r>
+      </w:hyperlink>
+      <w:r>
+        <w:rPr>
+          <w:rFonts w:ascii="Verdana" w:hAnsi="Verdana"/>
+          <w:color w:val="000000"/>
+        </w:rPr>
+        <w:t> returns all trains due to serve the named station in the next 90 minutes</w:t>
+      </w:r>
+    </w:p>
+    <w:p>
+      <w:pPr>
+        <w:pStyle w:val="NormalWeb"/>
+        <w:rPr>
+          <w:rFonts w:ascii="Verdana" w:hAnsi="Verdana"/>
+          <w:color w:val="000000"/>
+        </w:rPr>
+      </w:pPr>
+      <w:r>
+        <w:rPr>
+          <w:rFonts w:ascii="Verdana" w:hAnsi="Verdana"/>
+          <w:color w:val="000000"/>
+        </w:rPr>
+        <w:t>6. Get Station Data By Name with Number of Minutes usage </w:t>
+      </w:r>
+      <w:hyperlink r:id="rId12" w:history="1">
+        <w:r>
+          <w:rPr>
+            <w:rStyle w:val="Hyperlink"/>
+            <w:rFonts w:ascii="Verdana" w:hAnsi="Verdana"/>
+          </w:rPr>
+          <w:t>http://api.irishrail.ie/realtime/realtime.asmx/getStationDataByNameXML?StationDesc=Bayside</w:t>
+        </w:r>
+      </w:hyperlink>
+      <w:hyperlink r:id="rId13" w:history="1">
+        <w:r>
+          <w:rPr>
+            <w:rStyle w:val="Hyperlink"/>
+            <w:rFonts w:ascii="Verdana" w:hAnsi="Verdana"/>
+          </w:rPr>
+          <w:t>&amp;NumMins=20</w:t>
+        </w:r>
+      </w:hyperlink>
+      <w:r>
+        <w:rPr>
+          <w:rFonts w:ascii="Verdana" w:hAnsi="Verdana"/>
+          <w:color w:val="000000"/>
+        </w:rPr>
+        <w:t> returns all trains due to serve the named station in the next x minutes (x must be between 5 and 90)</w:t>
+      </w:r>
+    </w:p>
+    <w:p>
+      <w:pPr>
+        <w:pStyle w:val="NormalWeb"/>
+        <w:rPr>
+          <w:rFonts w:ascii="Verdana" w:hAnsi="Verdana"/>
+          <w:color w:val="000000"/>
+        </w:rPr>
+      </w:pPr>
+      <w:r>
+        <w:rPr>
+          <w:rFonts w:ascii="Verdana" w:hAnsi="Verdana"/>
+          <w:color w:val="000000"/>
+        </w:rPr>
+        <w:t xml:space="preserve">7. Get Station Data by </w:t>
+      </w:r>
+      <w:proofErr w:type="spellStart"/>
+      <w:r>
+        <w:rPr>
+          <w:rFonts w:ascii="Verdana" w:hAnsi="Verdana"/>
+          <w:color w:val="000000"/>
+        </w:rPr>
+        <w:t>StationCode</w:t>
+      </w:r>
+      <w:proofErr w:type="spellEnd"/>
+      <w:r>
+        <w:rPr>
+          <w:rFonts w:ascii="Verdana" w:hAnsi="Verdana"/>
+          <w:color w:val="000000"/>
+        </w:rPr>
+        <w:t xml:space="preserve"> usage </w:t>
+      </w:r>
+      <w:hyperlink r:id="rId14" w:history="1">
+        <w:r>
+          <w:rPr>
+            <w:rStyle w:val="Hyperlink"/>
+            <w:rFonts w:ascii="Verdana" w:hAnsi="Verdana"/>
+          </w:rPr>
+          <w:t>http://api.irishrail.ie/realtime/realtime.asmx/getStationDataByCodeXML?StationCode=mhide</w:t>
+        </w:r>
+      </w:hyperlink>
+      <w:r>
+        <w:rPr>
+          <w:rFonts w:ascii="Verdana" w:hAnsi="Verdana"/>
+          <w:color w:val="000000"/>
+        </w:rPr>
+        <w:t> returns all trains due to serve the named station in the next 90 minutes</w:t>
+      </w:r>
+    </w:p>
+    <w:p>
+      <w:pPr>
+        <w:pStyle w:val="NormalWeb"/>
+        <w:rPr>
+          <w:rFonts w:ascii="Verdana" w:hAnsi="Verdana"/>
+          <w:color w:val="000000"/>
+        </w:rPr>
+      </w:pPr>
+      <w:r>
+        <w:rPr>
+          <w:rFonts w:ascii="Verdana" w:hAnsi="Verdana"/>
+          <w:color w:val="000000"/>
+        </w:rPr>
+        <w:t xml:space="preserve">8. Get Station Data by </w:t>
+      </w:r>
+      <w:proofErr w:type="spellStart"/>
+      <w:r>
+        <w:rPr>
+          <w:rFonts w:ascii="Verdana" w:hAnsi="Verdana"/>
+          <w:color w:val="000000"/>
+        </w:rPr>
+        <w:t>StationCode</w:t>
+      </w:r>
+      <w:proofErr w:type="spellEnd"/>
+      <w:r>
+        <w:rPr>
+          <w:rFonts w:ascii="Verdana" w:hAnsi="Verdana"/>
+          <w:color w:val="000000"/>
+        </w:rPr>
+        <w:t xml:space="preserve"> with number of minutes usage </w:t>
+      </w:r>
+      <w:hyperlink r:id="rId15" w:history="1">
+        <w:r>
+          <w:rPr>
+            <w:rStyle w:val="Hyperlink"/>
+            <w:rFonts w:ascii="Verdana" w:hAnsi="Verdana"/>
+          </w:rPr>
+          <w:t>http://api.irishrail.ie/realtime/realtime.asmx/getStationDataByCodeXML_WithNumMins?StationCode=mhide&amp;NumMins=20</w:t>
+        </w:r>
+      </w:hyperlink>
+      <w:r>
+        <w:rPr>
+          <w:rFonts w:ascii="Verdana" w:hAnsi="Verdana"/>
+          <w:color w:val="000000"/>
+        </w:rPr>
+        <w:t> returns all trains due to serve the named station in the next x minutes (x must be between 5 and 90)</w:t>
+      </w:r>
+    </w:p>
+    <w:p>
+      <w:pPr>
+        <w:pStyle w:val="NormalWeb"/>
+        <w:ind w:left="600"/>
+        <w:rPr>
+          <w:rFonts w:ascii="Verdana" w:hAnsi="Verdana"/>
+          <w:color w:val="000000"/>
+        </w:rPr>
+      </w:pPr>
+      <w:r>
+        <w:rPr>
+          <w:rFonts w:ascii="Verdana" w:hAnsi="Verdana"/>
+          <w:color w:val="000000"/>
+        </w:rPr>
+        <w:lastRenderedPageBreak/>
+        <w:t>The above four queries all return the same data as follows</w:t>
+      </w:r>
+    </w:p>
+    <w:p>
+      <w:pPr>
+        <w:pStyle w:val="NormalWeb"/>
+        <w:ind w:left="600"/>
+        <w:rPr>
+          <w:rFonts w:ascii="Verdana" w:hAnsi="Verdana"/>
+          <w:color w:val="000000"/>
+        </w:rPr>
+      </w:pPr>
+      <w:proofErr w:type="spellStart"/>
+      <w:r>
+        <w:rPr>
+          <w:rFonts w:ascii="Verdana" w:hAnsi="Verdana"/>
+          <w:color w:val="000000"/>
+        </w:rPr>
+        <w:t>ServerTime</w:t>
+      </w:r>
+      <w:proofErr w:type="spellEnd"/>
+      <w:r>
+        <w:rPr>
+          <w:rFonts w:ascii="Verdana" w:hAnsi="Verdana"/>
+          <w:color w:val="000000"/>
+        </w:rPr>
+        <w:t xml:space="preserve"> - the time on the server</w:t>
+      </w:r>
+    </w:p>
+    <w:p>
+      <w:pPr>
+        <w:pStyle w:val="NormalWeb"/>
+        <w:ind w:left="600"/>
+        <w:rPr>
+          <w:rFonts w:ascii="Verdana" w:hAnsi="Verdana"/>
+          <w:color w:val="000000"/>
+        </w:rPr>
+      </w:pPr>
+      <w:proofErr w:type="spellStart"/>
+      <w:r>
+        <w:rPr>
+          <w:rFonts w:ascii="Verdana" w:hAnsi="Verdana"/>
+          <w:color w:val="000000"/>
+        </w:rPr>
+        <w:t>TrainCode</w:t>
+      </w:r>
+      <w:proofErr w:type="spellEnd"/>
+      <w:r>
+        <w:rPr>
+          <w:rFonts w:ascii="Verdana" w:hAnsi="Verdana"/>
+          <w:color w:val="000000"/>
+        </w:rPr>
+        <w:t xml:space="preserve"> - Unique Id for the train</w:t>
+      </w:r>
+    </w:p>
+    <w:p>
+      <w:pPr>
+        <w:pStyle w:val="NormalWeb"/>
+        <w:ind w:left="600"/>
+        <w:rPr>
+          <w:rFonts w:ascii="Verdana" w:hAnsi="Verdana"/>
+          <w:color w:val="000000"/>
+        </w:rPr>
+      </w:pPr>
+      <w:proofErr w:type="spellStart"/>
+      <w:r>
+        <w:rPr>
+          <w:rFonts w:ascii="Verdana" w:hAnsi="Verdana"/>
+          <w:color w:val="000000"/>
+        </w:rPr>
+        <w:t>StationFullName</w:t>
+      </w:r>
+      <w:proofErr w:type="spellEnd"/>
+      <w:r>
+        <w:rPr>
+          <w:rFonts w:ascii="Verdana" w:hAnsi="Verdana"/>
+          <w:color w:val="000000"/>
+        </w:rPr>
+        <w:t xml:space="preserve"> - Long version of Station Name (identical in every record)</w:t>
+      </w:r>
+    </w:p>
+    <w:p>
+      <w:pPr>
+        <w:pStyle w:val="NormalWeb"/>
+        <w:ind w:left="600"/>
+        <w:rPr>
+          <w:rFonts w:ascii="Verdana" w:hAnsi="Verdana"/>
+          <w:color w:val="000000"/>
+        </w:rPr>
+      </w:pPr>
+      <w:proofErr w:type="spellStart"/>
+      <w:r>
+        <w:rPr>
+          <w:rFonts w:ascii="Verdana" w:hAnsi="Verdana"/>
+          <w:color w:val="000000"/>
+        </w:rPr>
+        <w:t>StationCode</w:t>
+      </w:r>
+      <w:proofErr w:type="spellEnd"/>
+      <w:r>
+        <w:rPr>
+          <w:rFonts w:ascii="Verdana" w:hAnsi="Verdana"/>
+          <w:color w:val="000000"/>
+        </w:rPr>
+        <w:t xml:space="preserve"> - 4 to 5 letter station abbreviation</w:t>
+      </w:r>
+    </w:p>
+    <w:p>
+      <w:pPr>
+        <w:pStyle w:val="NormalWeb"/>
+        <w:ind w:left="600"/>
+        <w:rPr>
+          <w:rFonts w:ascii="Verdana" w:hAnsi="Verdana"/>
+          <w:color w:val="000000"/>
+        </w:rPr>
+      </w:pPr>
+      <w:proofErr w:type="spellStart"/>
+      <w:r>
+        <w:rPr>
+          <w:rFonts w:ascii="Verdana" w:hAnsi="Verdana"/>
+          <w:color w:val="000000"/>
+        </w:rPr>
+        <w:t>QueryTime</w:t>
+      </w:r>
+      <w:proofErr w:type="spellEnd"/>
+      <w:r>
+        <w:rPr>
+          <w:rFonts w:ascii="Verdana" w:hAnsi="Verdana"/>
+          <w:color w:val="000000"/>
+        </w:rPr>
+        <w:t xml:space="preserve"> - The time the query was made</w:t>
+      </w:r>
+    </w:p>
+    <w:p>
+      <w:pPr>
+        <w:pStyle w:val="NormalWeb"/>
+        <w:ind w:left="600"/>
+        <w:rPr>
+          <w:rFonts w:ascii="Verdana" w:hAnsi="Verdana"/>
+          <w:color w:val="000000"/>
+        </w:rPr>
+      </w:pPr>
+      <w:proofErr w:type="spellStart"/>
+      <w:r>
+        <w:rPr>
+          <w:rFonts w:ascii="Verdana" w:hAnsi="Verdana"/>
+          <w:color w:val="000000"/>
+        </w:rPr>
+        <w:t>TrainDate</w:t>
+      </w:r>
+      <w:proofErr w:type="spellEnd"/>
+      <w:r>
+        <w:rPr>
+          <w:rFonts w:ascii="Verdana" w:hAnsi="Verdana"/>
+          <w:color w:val="000000"/>
+        </w:rPr>
+        <w:t xml:space="preserve"> - The date the service started its journey </w:t>
+      </w:r>
+      <w:proofErr w:type="gramStart"/>
+      <w:r>
+        <w:rPr>
+          <w:rFonts w:ascii="Verdana" w:hAnsi="Verdana"/>
+          <w:color w:val="000000"/>
+        </w:rPr>
+        <w:t>( some</w:t>
+      </w:r>
+      <w:proofErr w:type="gramEnd"/>
+      <w:r>
+        <w:rPr>
+          <w:rFonts w:ascii="Verdana" w:hAnsi="Verdana"/>
+          <w:color w:val="000000"/>
+        </w:rPr>
+        <w:t xml:space="preserve"> trains run over midnight)</w:t>
+      </w:r>
+    </w:p>
+    <w:p>
+      <w:pPr>
+        <w:pStyle w:val="NormalWeb"/>
+        <w:ind w:left="600"/>
+        <w:rPr>
+          <w:rFonts w:ascii="Verdana" w:hAnsi="Verdana"/>
+          <w:color w:val="000000"/>
+        </w:rPr>
+      </w:pPr>
+      <w:r>
+        <w:rPr>
+          <w:rFonts w:ascii="Verdana" w:hAnsi="Verdana"/>
+          <w:color w:val="000000"/>
+        </w:rPr>
+        <w:t>Origin</w:t>
+      </w:r>
+    </w:p>
+    <w:p>
+      <w:pPr>
+        <w:pStyle w:val="NormalWeb"/>
+        <w:ind w:left="600"/>
+        <w:rPr>
+          <w:rFonts w:ascii="Verdana" w:hAnsi="Verdana"/>
+          <w:color w:val="000000"/>
+        </w:rPr>
+      </w:pPr>
+      <w:r>
+        <w:rPr>
+          <w:rFonts w:ascii="Verdana" w:hAnsi="Verdana"/>
+          <w:color w:val="000000"/>
+        </w:rPr>
+        <w:t>Destination</w:t>
+      </w:r>
+    </w:p>
+    <w:p>
+      <w:pPr>
+        <w:pStyle w:val="NormalWeb"/>
+        <w:ind w:left="600"/>
+        <w:rPr>
+          <w:rFonts w:ascii="Verdana" w:hAnsi="Verdana"/>
+          <w:color w:val="000000"/>
+        </w:rPr>
+      </w:pPr>
+      <w:proofErr w:type="spellStart"/>
+      <w:r>
+        <w:rPr>
+          <w:rFonts w:ascii="Verdana" w:hAnsi="Verdana"/>
+          <w:color w:val="000000"/>
+        </w:rPr>
+        <w:t>OriginTime</w:t>
+      </w:r>
+      <w:proofErr w:type="spellEnd"/>
+      <w:r>
+        <w:rPr>
+          <w:rFonts w:ascii="Verdana" w:hAnsi="Verdana"/>
+          <w:color w:val="000000"/>
+        </w:rPr>
+        <w:t xml:space="preserve"> - The time the train left (or will leave) its origin</w:t>
+      </w:r>
+    </w:p>
+    <w:p>
+      <w:pPr>
+        <w:pStyle w:val="NormalWeb"/>
+        <w:ind w:left="600"/>
+        <w:rPr>
+          <w:rFonts w:ascii="Verdana" w:hAnsi="Verdana"/>
+          <w:color w:val="000000"/>
+        </w:rPr>
+      </w:pPr>
+      <w:proofErr w:type="spellStart"/>
+      <w:r>
+        <w:rPr>
+          <w:rFonts w:ascii="Verdana" w:hAnsi="Verdana"/>
+          <w:color w:val="000000"/>
+        </w:rPr>
+        <w:t>DestinationTime</w:t>
+      </w:r>
+      <w:proofErr w:type="spellEnd"/>
+      <w:r>
+        <w:rPr>
+          <w:rFonts w:ascii="Verdana" w:hAnsi="Verdana"/>
+          <w:color w:val="000000"/>
+        </w:rPr>
+        <w:t xml:space="preserve"> - the scheduled time at its destination</w:t>
+      </w:r>
+    </w:p>
+    <w:p>
+      <w:pPr>
+        <w:pStyle w:val="NormalWeb"/>
+        <w:ind w:left="600"/>
+        <w:rPr>
+          <w:rFonts w:ascii="Verdana" w:hAnsi="Verdana"/>
+          <w:color w:val="000000"/>
+        </w:rPr>
+      </w:pPr>
+      <w:r>
+        <w:rPr>
+          <w:rFonts w:ascii="Verdana" w:hAnsi="Verdana"/>
+          <w:color w:val="000000"/>
+        </w:rPr>
+        <w:t>Status - Latest information on this service</w:t>
+      </w:r>
+    </w:p>
+    <w:p>
+      <w:pPr>
+        <w:pStyle w:val="NormalWeb"/>
+        <w:ind w:left="600"/>
+        <w:rPr>
+          <w:rFonts w:ascii="Verdana" w:hAnsi="Verdana"/>
+          <w:color w:val="000000"/>
+        </w:rPr>
+      </w:pPr>
+      <w:proofErr w:type="spellStart"/>
+      <w:r>
+        <w:rPr>
+          <w:rFonts w:ascii="Verdana" w:hAnsi="Verdana"/>
+          <w:color w:val="000000"/>
+        </w:rPr>
+        <w:t>LastLocation</w:t>
+      </w:r>
+      <w:proofErr w:type="spellEnd"/>
+      <w:r>
+        <w:rPr>
+          <w:rFonts w:ascii="Verdana" w:hAnsi="Verdana"/>
+          <w:color w:val="000000"/>
+        </w:rPr>
+        <w:t xml:space="preserve"> (</w:t>
+      </w:r>
+      <w:proofErr w:type="spellStart"/>
+      <w:r>
+        <w:rPr>
+          <w:rFonts w:ascii="Verdana" w:hAnsi="Verdana"/>
+          <w:color w:val="000000"/>
+        </w:rPr>
+        <w:t>Arrived|Departed</w:t>
+      </w:r>
+      <w:proofErr w:type="spellEnd"/>
+      <w:r>
+        <w:rPr>
+          <w:rFonts w:ascii="Verdana" w:hAnsi="Verdana"/>
+          <w:color w:val="000000"/>
+        </w:rPr>
+        <w:t xml:space="preserve"> </w:t>
+      </w:r>
+      <w:proofErr w:type="spellStart"/>
+      <w:r>
+        <w:rPr>
+          <w:rFonts w:ascii="Verdana" w:hAnsi="Verdana"/>
+          <w:color w:val="000000"/>
+        </w:rPr>
+        <w:t>StationName</w:t>
+      </w:r>
+      <w:proofErr w:type="spellEnd"/>
+      <w:r>
+        <w:rPr>
+          <w:rFonts w:ascii="Verdana" w:hAnsi="Verdana"/>
+          <w:color w:val="000000"/>
+        </w:rPr>
+        <w:t>)</w:t>
+      </w:r>
+    </w:p>
+    <w:p>
+      <w:pPr>
+        <w:pStyle w:val="NormalWeb"/>
+        <w:ind w:left="600"/>
+        <w:rPr>
+          <w:rFonts w:ascii="Verdana" w:hAnsi="Verdana"/>
+          <w:color w:val="000000"/>
+        </w:rPr>
+      </w:pPr>
+      <w:proofErr w:type="spellStart"/>
+      <w:r>
+        <w:rPr>
+          <w:rFonts w:ascii="Verdana" w:hAnsi="Verdana"/>
+          <w:color w:val="000000"/>
+        </w:rPr>
+        <w:t>DueIn</w:t>
+      </w:r>
+      <w:proofErr w:type="spellEnd"/>
+      <w:r>
+        <w:rPr>
+          <w:rFonts w:ascii="Verdana" w:hAnsi="Verdana"/>
+          <w:color w:val="000000"/>
+        </w:rPr>
+        <w:t xml:space="preserve"> - </w:t>
+      </w:r>
+      <w:proofErr w:type="spellStart"/>
+      <w:r>
+        <w:rPr>
+          <w:rFonts w:ascii="Verdana" w:hAnsi="Verdana"/>
+          <w:color w:val="000000"/>
+        </w:rPr>
+        <w:t>Num</w:t>
+      </w:r>
+      <w:proofErr w:type="spellEnd"/>
+      <w:r>
+        <w:rPr>
+          <w:rFonts w:ascii="Verdana" w:hAnsi="Verdana"/>
+          <w:color w:val="000000"/>
+        </w:rPr>
+        <w:t xml:space="preserve"> of minutes till the train will arrive here</w:t>
+      </w:r>
+    </w:p>
+    <w:p>
+      <w:pPr>
+        <w:pStyle w:val="NormalWeb"/>
+        <w:ind w:left="600"/>
+        <w:rPr>
+          <w:rFonts w:ascii="Verdana" w:hAnsi="Verdana"/>
+          <w:color w:val="000000"/>
+        </w:rPr>
+      </w:pPr>
+      <w:r>
+        <w:rPr>
+          <w:rFonts w:ascii="Verdana" w:hAnsi="Verdana"/>
+          <w:color w:val="000000"/>
+        </w:rPr>
+        <w:t>Late - Minutes late</w:t>
+      </w:r>
+    </w:p>
+    <w:p>
+      <w:pPr>
+        <w:pStyle w:val="NormalWeb"/>
+        <w:ind w:left="600"/>
+        <w:rPr>
+          <w:rFonts w:ascii="Verdana" w:hAnsi="Verdana"/>
+          <w:color w:val="000000"/>
+        </w:rPr>
+      </w:pPr>
+      <w:proofErr w:type="spellStart"/>
+      <w:r>
+        <w:rPr>
+          <w:rFonts w:ascii="Verdana" w:hAnsi="Verdana"/>
+          <w:color w:val="000000"/>
+        </w:rPr>
+        <w:t>ExpArrival</w:t>
+      </w:r>
+      <w:proofErr w:type="spellEnd"/>
+      <w:r>
+        <w:rPr>
+          <w:rFonts w:ascii="Verdana" w:hAnsi="Verdana"/>
+          <w:color w:val="000000"/>
+        </w:rPr>
+        <w:t xml:space="preserve"> - the trains expected arrival time at the query station updated as the train progresses </w:t>
+      </w:r>
+      <w:proofErr w:type="gramStart"/>
+      <w:r>
+        <w:rPr>
+          <w:rFonts w:ascii="Verdana" w:hAnsi="Verdana"/>
+          <w:color w:val="000000"/>
+        </w:rPr>
+        <w:t>( note</w:t>
+      </w:r>
+      <w:proofErr w:type="gramEnd"/>
+      <w:r>
+        <w:rPr>
+          <w:rFonts w:ascii="Verdana" w:hAnsi="Verdana"/>
+          <w:color w:val="000000"/>
+        </w:rPr>
+        <w:t xml:space="preserve"> will show 00:00 for trains starting from query station)</w:t>
+      </w:r>
+    </w:p>
+    <w:p>
+      <w:pPr>
+        <w:pStyle w:val="NormalWeb"/>
+        <w:ind w:left="600"/>
+        <w:rPr>
+          <w:rFonts w:ascii="Verdana" w:hAnsi="Verdana"/>
+          <w:color w:val="000000"/>
+        </w:rPr>
+      </w:pPr>
+      <w:proofErr w:type="spellStart"/>
+      <w:r>
+        <w:rPr>
+          <w:rFonts w:ascii="Verdana" w:hAnsi="Verdana"/>
+          <w:color w:val="000000"/>
+        </w:rPr>
+        <w:t>ExpDepart</w:t>
+      </w:r>
+      <w:proofErr w:type="spellEnd"/>
+      <w:r>
+        <w:rPr>
+          <w:rFonts w:ascii="Verdana" w:hAnsi="Verdana"/>
+          <w:color w:val="000000"/>
+        </w:rPr>
+        <w:t xml:space="preserve"> - the trains expected departure time at the query station updated as the train progresses </w:t>
+      </w:r>
+      <w:proofErr w:type="gramStart"/>
+      <w:r>
+        <w:rPr>
+          <w:rFonts w:ascii="Verdana" w:hAnsi="Verdana"/>
+          <w:color w:val="000000"/>
+        </w:rPr>
+        <w:t>( note</w:t>
+      </w:r>
+      <w:proofErr w:type="gramEnd"/>
+      <w:r>
+        <w:rPr>
+          <w:rFonts w:ascii="Verdana" w:hAnsi="Verdana"/>
+          <w:color w:val="000000"/>
+        </w:rPr>
+        <w:t xml:space="preserve"> will show 00:00 for trains terminating at query station)</w:t>
+      </w:r>
+    </w:p>
+    <w:p>
+      <w:pPr>
+        <w:pStyle w:val="NormalWeb"/>
+        <w:ind w:left="600"/>
+        <w:rPr>
+          <w:rFonts w:ascii="Verdana" w:hAnsi="Verdana"/>
+          <w:color w:val="000000"/>
+        </w:rPr>
+      </w:pPr>
+      <w:proofErr w:type="spellStart"/>
+      <w:r>
+        <w:rPr>
+          <w:rFonts w:ascii="Verdana" w:hAnsi="Verdana"/>
+          <w:color w:val="000000"/>
+        </w:rPr>
+        <w:t>SchArrival</w:t>
+      </w:r>
+      <w:proofErr w:type="spellEnd"/>
+      <w:r>
+        <w:rPr>
+          <w:rFonts w:ascii="Verdana" w:hAnsi="Verdana"/>
+          <w:color w:val="000000"/>
+        </w:rPr>
+        <w:t xml:space="preserve"> - the scheduled arrival time </w:t>
+      </w:r>
+      <w:proofErr w:type="gramStart"/>
+      <w:r>
+        <w:rPr>
+          <w:rFonts w:ascii="Verdana" w:hAnsi="Verdana"/>
+          <w:color w:val="000000"/>
+        </w:rPr>
+        <w:t>( note</w:t>
+      </w:r>
+      <w:proofErr w:type="gramEnd"/>
+      <w:r>
+        <w:rPr>
+          <w:rFonts w:ascii="Verdana" w:hAnsi="Verdana"/>
+          <w:color w:val="000000"/>
+        </w:rPr>
+        <w:t xml:space="preserve"> will show 00:00 for trains starting from query station)</w:t>
+      </w:r>
+    </w:p>
+    <w:p>
+      <w:pPr>
+        <w:pStyle w:val="NormalWeb"/>
+        <w:ind w:left="600"/>
+        <w:rPr>
+          <w:rFonts w:ascii="Verdana" w:hAnsi="Verdana"/>
+          <w:color w:val="000000"/>
+        </w:rPr>
+      </w:pPr>
+      <w:proofErr w:type="spellStart"/>
+      <w:r>
+        <w:rPr>
+          <w:rFonts w:ascii="Verdana" w:hAnsi="Verdana"/>
+          <w:color w:val="000000"/>
+        </w:rPr>
+        <w:t>schDepart</w:t>
+      </w:r>
+      <w:proofErr w:type="spellEnd"/>
+      <w:r>
+        <w:rPr>
+          <w:rFonts w:ascii="Verdana" w:hAnsi="Verdana"/>
+          <w:color w:val="000000"/>
+        </w:rPr>
+        <w:t xml:space="preserve"> - the scheduled depart time </w:t>
+      </w:r>
+      <w:proofErr w:type="gramStart"/>
+      <w:r>
+        <w:rPr>
+          <w:rFonts w:ascii="Verdana" w:hAnsi="Verdana"/>
+          <w:color w:val="000000"/>
+        </w:rPr>
+        <w:t>( note</w:t>
+      </w:r>
+      <w:proofErr w:type="gramEnd"/>
+      <w:r>
+        <w:rPr>
+          <w:rFonts w:ascii="Verdana" w:hAnsi="Verdana"/>
+          <w:color w:val="000000"/>
+        </w:rPr>
+        <w:t xml:space="preserve"> will show 00:00 for trains terminating at query station)</w:t>
+      </w:r>
+    </w:p>
+    <w:p>
+      <w:pPr>
+        <w:pStyle w:val="NormalWeb"/>
+        <w:ind w:left="600"/>
+        <w:rPr>
+          <w:rFonts w:ascii="Verdana" w:hAnsi="Verdana"/>
+          <w:color w:val="000000"/>
+        </w:rPr>
+      </w:pPr>
+      <w:r>
+        <w:rPr>
+          <w:rFonts w:ascii="Verdana" w:hAnsi="Verdana"/>
+          <w:color w:val="000000"/>
+        </w:rPr>
+        <w:t>Direction - Northbound, Southbound or To Destination</w:t>
+      </w:r>
+    </w:p>
+    <w:p>
+      <w:pPr>
+        <w:pStyle w:val="NormalWeb"/>
+        <w:ind w:left="600"/>
+        <w:rPr>
+          <w:rFonts w:ascii="Verdana" w:hAnsi="Verdana"/>
+          <w:color w:val="000000"/>
+        </w:rPr>
+      </w:pPr>
+      <w:r>
+        <w:rPr>
+          <w:rFonts w:ascii="Verdana" w:hAnsi="Verdana"/>
+          <w:color w:val="000000"/>
+        </w:rPr>
+        <w:lastRenderedPageBreak/>
+        <w:t>Train Type - DART - Intercity etc</w:t>
+      </w:r>
+    </w:p>
+    <w:p>
+      <w:pPr>
+        <w:pStyle w:val="NormalWeb"/>
+        <w:ind w:left="600"/>
+        <w:rPr>
+          <w:rFonts w:ascii="Verdana" w:hAnsi="Verdana"/>
+          <w:color w:val="000000"/>
+        </w:rPr>
+      </w:pPr>
+      <w:proofErr w:type="spellStart"/>
+      <w:r>
+        <w:rPr>
+          <w:rFonts w:ascii="Verdana" w:hAnsi="Verdana"/>
+          <w:color w:val="000000"/>
+        </w:rPr>
+        <w:t>LocationType</w:t>
+      </w:r>
+      <w:proofErr w:type="spellEnd"/>
+      <w:r>
+        <w:rPr>
+          <w:rFonts w:ascii="Verdana" w:hAnsi="Verdana"/>
+          <w:color w:val="000000"/>
+        </w:rPr>
+        <w:t xml:space="preserve"> - O = Origin, D = Destination, S= Stop</w:t>
+      </w:r>
+    </w:p>
+    <w:p>
+      <w:pPr>
+        <w:pStyle w:val="NormalWeb"/>
+        <w:rPr>
+          <w:rFonts w:ascii="Verdana" w:hAnsi="Verdana"/>
+          <w:color w:val="000000"/>
+        </w:rPr>
+      </w:pPr>
+      <w:r>
+        <w:rPr>
+          <w:rFonts w:ascii="Verdana" w:hAnsi="Verdana"/>
+          <w:color w:val="000000"/>
+        </w:rPr>
+        <w:t>9. Get Stations Filter usage </w:t>
+      </w:r>
+      <w:hyperlink r:id="rId16" w:history="1">
+        <w:r>
+          <w:rPr>
+            <w:rStyle w:val="Hyperlink"/>
+            <w:rFonts w:ascii="Verdana" w:hAnsi="Verdana"/>
+          </w:rPr>
+          <w:t>http://api.irishrail.ie/realtime/realtime.asmx/getStationsFilterXML?StationText=br</w:t>
+        </w:r>
+      </w:hyperlink>
+      <w:r>
+        <w:rPr>
+          <w:rFonts w:ascii="Verdana" w:hAnsi="Verdana"/>
+          <w:color w:val="000000"/>
+        </w:rPr>
+        <w:t xml:space="preserve"> returns a list of station names that contain the </w:t>
+      </w:r>
+      <w:proofErr w:type="spellStart"/>
+      <w:r>
+        <w:rPr>
+          <w:rFonts w:ascii="Verdana" w:hAnsi="Verdana"/>
+          <w:color w:val="000000"/>
+        </w:rPr>
+        <w:t>StationText</w:t>
+      </w:r>
+      <w:proofErr w:type="spellEnd"/>
+    </w:p>
+    <w:p>
+      <w:pPr>
+        <w:pStyle w:val="NormalWeb"/>
+        <w:rPr>
+          <w:rFonts w:ascii="Verdana" w:hAnsi="Verdana"/>
+          <w:color w:val="000000"/>
+        </w:rPr>
+      </w:pPr>
+      <w:r>
+        <w:rPr>
+          <w:rFonts w:ascii="Verdana" w:hAnsi="Verdana"/>
+          <w:color w:val="000000"/>
+        </w:rPr>
+        <w:t>10. Get Train Movements usage </w:t>
+      </w:r>
+      <w:hyperlink r:id="rId17" w:history="1">
+        <w:r>
+          <w:rPr>
+            <w:rStyle w:val="Hyperlink"/>
+            <w:rFonts w:ascii="Verdana" w:hAnsi="Verdana"/>
+          </w:rPr>
+          <w:t xml:space="preserve">http://api.irishrail.ie/realtime/realtime.asmx/getTrainMovementsXML?TrainId=e109&amp;TrainDate=21 </w:t>
+        </w:r>
+        <w:proofErr w:type="spellStart"/>
+        <w:r>
+          <w:rPr>
+            <w:rStyle w:val="Hyperlink"/>
+            <w:rFonts w:ascii="Verdana" w:hAnsi="Verdana"/>
+          </w:rPr>
+          <w:t>dec</w:t>
+        </w:r>
+        <w:proofErr w:type="spellEnd"/>
+        <w:r>
+          <w:rPr>
+            <w:rStyle w:val="Hyperlink"/>
+            <w:rFonts w:ascii="Verdana" w:hAnsi="Verdana"/>
+          </w:rPr>
+          <w:t xml:space="preserve"> 2011</w:t>
+        </w:r>
+      </w:hyperlink>
+      <w:r>
+        <w:rPr>
+          <w:rFonts w:ascii="Verdana" w:hAnsi="Verdana"/>
+          <w:color w:val="000000"/>
+        </w:rPr>
+        <w:t> returns all stop information for the given train as follows</w:t>
+      </w:r>
+    </w:p>
+    <w:p>
+      <w:pPr>
+        <w:pStyle w:val="NormalWeb"/>
+        <w:ind w:left="600"/>
+        <w:rPr>
+          <w:rFonts w:ascii="Verdana" w:hAnsi="Verdana"/>
+          <w:color w:val="000000"/>
+        </w:rPr>
+      </w:pPr>
+      <w:proofErr w:type="spellStart"/>
+      <w:r>
+        <w:rPr>
+          <w:rFonts w:ascii="Verdana" w:hAnsi="Verdana"/>
+          <w:color w:val="000000"/>
+        </w:rPr>
+        <w:t>TrainCode</w:t>
+      </w:r>
+      <w:proofErr w:type="spellEnd"/>
+    </w:p>
+    <w:p>
+      <w:pPr>
+        <w:pStyle w:val="NormalWeb"/>
+        <w:ind w:left="600"/>
+        <w:rPr>
+          <w:rFonts w:ascii="Verdana" w:hAnsi="Verdana"/>
+          <w:color w:val="000000"/>
+        </w:rPr>
+      </w:pPr>
+      <w:proofErr w:type="spellStart"/>
+      <w:r>
+        <w:rPr>
+          <w:rFonts w:ascii="Verdana" w:hAnsi="Verdana"/>
+          <w:color w:val="000000"/>
+        </w:rPr>
+        <w:t>TrainDate</w:t>
+      </w:r>
+      <w:proofErr w:type="spellEnd"/>
+    </w:p>
+    <w:p>
+      <w:pPr>
+        <w:pStyle w:val="NormalWeb"/>
+        <w:ind w:left="600"/>
+        <w:rPr>
+          <w:rFonts w:ascii="Verdana" w:hAnsi="Verdana"/>
+          <w:color w:val="000000"/>
+        </w:rPr>
+      </w:pPr>
+      <w:proofErr w:type="spellStart"/>
+      <w:r>
+        <w:rPr>
+          <w:rFonts w:ascii="Verdana" w:hAnsi="Verdana"/>
+          <w:color w:val="000000"/>
+        </w:rPr>
+        <w:t>LocationCode</w:t>
+      </w:r>
+      <w:proofErr w:type="spellEnd"/>
+    </w:p>
+    <w:p>
+      <w:pPr>
+        <w:pStyle w:val="NormalWeb"/>
+        <w:ind w:left="600"/>
+        <w:rPr>
+          <w:rFonts w:ascii="Verdana" w:hAnsi="Verdana"/>
+          <w:color w:val="000000"/>
+        </w:rPr>
+      </w:pPr>
+      <w:proofErr w:type="spellStart"/>
+      <w:r>
+        <w:rPr>
+          <w:rFonts w:ascii="Verdana" w:hAnsi="Verdana"/>
+          <w:color w:val="000000"/>
+        </w:rPr>
+        <w:t>LocationFullName</w:t>
+      </w:r>
+      <w:proofErr w:type="spellEnd"/>
+    </w:p>
+    <w:p>
+      <w:pPr>
+        <w:pStyle w:val="NormalWeb"/>
+        <w:ind w:left="600"/>
+        <w:rPr>
+          <w:rFonts w:ascii="Verdana" w:hAnsi="Verdana"/>
+          <w:color w:val="000000"/>
+        </w:rPr>
+      </w:pPr>
+      <w:proofErr w:type="spellStart"/>
+      <w:r>
+        <w:rPr>
+          <w:rFonts w:ascii="Verdana" w:hAnsi="Verdana"/>
+          <w:color w:val="000000"/>
+        </w:rPr>
+        <w:t>LocationOrder</w:t>
+      </w:r>
+      <w:proofErr w:type="spellEnd"/>
+    </w:p>
+    <w:p>
+      <w:pPr>
+        <w:pStyle w:val="NormalWeb"/>
+        <w:ind w:left="600"/>
+        <w:rPr>
+          <w:rFonts w:ascii="Verdana" w:hAnsi="Verdana"/>
+          <w:color w:val="000000"/>
+        </w:rPr>
+      </w:pPr>
+      <w:proofErr w:type="spellStart"/>
+      <w:r>
+        <w:rPr>
+          <w:rFonts w:ascii="Verdana" w:hAnsi="Verdana"/>
+          <w:color w:val="000000"/>
+        </w:rPr>
+        <w:t>LocationType</w:t>
+      </w:r>
+      <w:proofErr w:type="spellEnd"/>
+      <w:r>
+        <w:rPr>
+          <w:rFonts w:ascii="Verdana" w:hAnsi="Verdana"/>
+          <w:color w:val="000000"/>
+        </w:rPr>
+        <w:t xml:space="preserve"> O= Origin, S= Stop, T= </w:t>
+      </w:r>
+      <w:proofErr w:type="spellStart"/>
+      <w:r>
+        <w:rPr>
+          <w:rFonts w:ascii="Verdana" w:hAnsi="Verdana"/>
+          <w:color w:val="000000"/>
+        </w:rPr>
+        <w:t>TimingPoint</w:t>
+      </w:r>
+      <w:proofErr w:type="spellEnd"/>
+      <w:r>
+        <w:rPr>
+          <w:rFonts w:ascii="Verdana" w:hAnsi="Verdana"/>
+          <w:color w:val="000000"/>
+        </w:rPr>
+        <w:t xml:space="preserve"> (</w:t>
+      </w:r>
+      <w:proofErr w:type="spellStart"/>
+      <w:proofErr w:type="gramStart"/>
+      <w:r>
+        <w:rPr>
+          <w:rFonts w:ascii="Verdana" w:hAnsi="Verdana"/>
+          <w:color w:val="000000"/>
+        </w:rPr>
+        <w:t>non stopping</w:t>
+      </w:r>
+      <w:proofErr w:type="spellEnd"/>
+      <w:proofErr w:type="gramEnd"/>
+      <w:r>
+        <w:rPr>
+          <w:rFonts w:ascii="Verdana" w:hAnsi="Verdana"/>
+          <w:color w:val="000000"/>
+        </w:rPr>
+        <w:t xml:space="preserve"> location) D = Destination</w:t>
+      </w:r>
+    </w:p>
+    <w:p>
+      <w:pPr>
+        <w:pStyle w:val="NormalWeb"/>
+        <w:ind w:left="600"/>
+        <w:rPr>
+          <w:rFonts w:ascii="Verdana" w:hAnsi="Verdana"/>
+          <w:color w:val="000000"/>
+        </w:rPr>
+      </w:pPr>
+      <w:proofErr w:type="spellStart"/>
+      <w:r>
+        <w:rPr>
+          <w:rFonts w:ascii="Verdana" w:hAnsi="Verdana"/>
+          <w:color w:val="000000"/>
+        </w:rPr>
+        <w:t>TrainOrigin</w:t>
+      </w:r>
+      <w:proofErr w:type="spellEnd"/>
+    </w:p>
+    <w:p>
+      <w:pPr>
+        <w:pStyle w:val="NormalWeb"/>
+        <w:ind w:left="600"/>
+        <w:rPr>
+          <w:rFonts w:ascii="Verdana" w:hAnsi="Verdana"/>
+          <w:color w:val="000000"/>
+        </w:rPr>
+      </w:pPr>
+      <w:proofErr w:type="spellStart"/>
+      <w:r>
+        <w:rPr>
+          <w:rFonts w:ascii="Verdana" w:hAnsi="Verdana"/>
+          <w:color w:val="000000"/>
+        </w:rPr>
+        <w:t>TrainDestination</w:t>
+      </w:r>
+      <w:proofErr w:type="spellEnd"/>
+    </w:p>
+    <w:p>
+      <w:pPr>
+        <w:pStyle w:val="NormalWeb"/>
+        <w:ind w:left="600"/>
+        <w:rPr>
+          <w:rFonts w:ascii="Verdana" w:hAnsi="Verdana"/>
+          <w:color w:val="000000"/>
+        </w:rPr>
+      </w:pPr>
+      <w:proofErr w:type="spellStart"/>
+      <w:r>
+        <w:rPr>
+          <w:rFonts w:ascii="Verdana" w:hAnsi="Verdana"/>
+          <w:color w:val="000000"/>
+        </w:rPr>
+        <w:t>ScheduledArrival</w:t>
+      </w:r>
+      <w:proofErr w:type="spellEnd"/>
+    </w:p>
+    <w:p>
+      <w:pPr>
+        <w:pStyle w:val="NormalWeb"/>
+        <w:ind w:left="600"/>
+        <w:rPr>
+          <w:rFonts w:ascii="Verdana" w:hAnsi="Verdana"/>
+          <w:color w:val="000000"/>
+        </w:rPr>
+      </w:pPr>
+      <w:proofErr w:type="spellStart"/>
+      <w:r>
+        <w:rPr>
+          <w:rFonts w:ascii="Verdana" w:hAnsi="Verdana"/>
+          <w:color w:val="000000"/>
+        </w:rPr>
+        <w:t>ScheduledDeparture</w:t>
+      </w:r>
+      <w:proofErr w:type="spellEnd"/>
+    </w:p>
+    <w:p>
+      <w:pPr>
+        <w:pStyle w:val="NormalWeb"/>
+        <w:ind w:left="600"/>
+        <w:rPr>
+          <w:rFonts w:ascii="Verdana" w:hAnsi="Verdana"/>
+          <w:color w:val="000000"/>
+        </w:rPr>
+      </w:pPr>
+      <w:r>
+        <w:rPr>
+          <w:rFonts w:ascii="Verdana" w:hAnsi="Verdana"/>
+          <w:color w:val="000000"/>
+        </w:rPr>
+        <w:t>Arrival (actual)</w:t>
+      </w:r>
+    </w:p>
+    <w:p>
+      <w:pPr>
+        <w:pStyle w:val="NormalWeb"/>
+        <w:ind w:left="600"/>
+        <w:rPr>
+          <w:rFonts w:ascii="Verdana" w:hAnsi="Verdana"/>
+          <w:color w:val="000000"/>
+        </w:rPr>
+      </w:pPr>
+      <w:r>
+        <w:rPr>
+          <w:rFonts w:ascii="Verdana" w:hAnsi="Verdana"/>
+          <w:color w:val="000000"/>
+        </w:rPr>
+        <w:t>Departure (actual)</w:t>
+      </w:r>
+    </w:p>
+    <w:p>
+      <w:pPr>
+        <w:pStyle w:val="NormalWeb"/>
+        <w:ind w:left="600"/>
+        <w:rPr>
+          <w:rFonts w:ascii="Verdana" w:hAnsi="Verdana"/>
+          <w:color w:val="000000"/>
+        </w:rPr>
+      </w:pPr>
+      <w:proofErr w:type="spellStart"/>
+      <w:r>
+        <w:rPr>
+          <w:rFonts w:ascii="Verdana" w:hAnsi="Verdana"/>
+          <w:color w:val="000000"/>
+        </w:rPr>
+        <w:t>AutoArrival</w:t>
+      </w:r>
+      <w:proofErr w:type="spellEnd"/>
+      <w:r>
+        <w:rPr>
+          <w:rFonts w:ascii="Verdana" w:hAnsi="Verdana"/>
+          <w:color w:val="000000"/>
+        </w:rPr>
+        <w:t xml:space="preserve"> (was information automatically generated)</w:t>
+      </w:r>
+    </w:p>
+    <w:p>
+      <w:pPr>
+        <w:pStyle w:val="NormalWeb"/>
+        <w:ind w:left="600"/>
+        <w:rPr>
+          <w:rFonts w:ascii="Verdana" w:hAnsi="Verdana"/>
+          <w:color w:val="000000"/>
+        </w:rPr>
+      </w:pPr>
+      <w:proofErr w:type="spellStart"/>
+      <w:r>
+        <w:rPr>
+          <w:rFonts w:ascii="Verdana" w:hAnsi="Verdana"/>
+          <w:color w:val="000000"/>
+        </w:rPr>
+        <w:t>AutoDepart</w:t>
+      </w:r>
+      <w:proofErr w:type="spellEnd"/>
+    </w:p>
+    <w:p>
+      <w:pPr>
+        <w:pStyle w:val="NormalWeb"/>
+        <w:ind w:left="600"/>
+        <w:rPr>
+          <w:rFonts w:ascii="Verdana" w:hAnsi="Verdana"/>
+          <w:color w:val="000000"/>
+        </w:rPr>
+      </w:pPr>
+      <w:proofErr w:type="spellStart"/>
+      <w:r>
+        <w:rPr>
+          <w:rFonts w:ascii="Verdana" w:hAnsi="Verdana"/>
+          <w:color w:val="000000"/>
+        </w:rPr>
+        <w:t>StopType</w:t>
+      </w:r>
+      <w:proofErr w:type="spellEnd"/>
+      <w:r>
+        <w:rPr>
+          <w:rFonts w:ascii="Verdana" w:hAnsi="Verdana"/>
+          <w:color w:val="000000"/>
+        </w:rPr>
+        <w:t xml:space="preserve"> C= Current N = Next</w:t>
+      </w:r>
+    </w:p>
+    <w:p>
+      <w:pPr>
+        <w:pStyle w:val="NormalWeb"/>
+        <w:rPr>
+          <w:rFonts w:ascii="Verdana" w:hAnsi="Verdana"/>
+          <w:color w:val="000000"/>
+        </w:rPr>
+      </w:pPr>
+      <w:r>
+        <w:rPr>
+          <w:rFonts w:ascii="Verdana" w:hAnsi="Verdana"/>
+          <w:color w:val="000000"/>
+        </w:rPr>
+        <w:t>Please note all these webservice names and parameters are case sensitive</w:t>
+      </w:r>
+    </w:p>
+    <w:p>
+      <w:pPr>
+        <w:pStyle w:val="NormalWeb"/>
+        <w:rPr>
+          <w:rFonts w:ascii="Verdana" w:hAnsi="Verdana"/>
+          <w:color w:val="000000"/>
+        </w:rPr>
+      </w:pPr>
+      <w:r>
+        <w:rPr>
+          <w:rFonts w:ascii="Verdana" w:hAnsi="Verdana"/>
+          <w:color w:val="000000"/>
+        </w:rPr>
+        <w:t>Irish Rail provides this information as is and do not offer any support</w:t>
+      </w:r>
+    </w:p>
+    <w:p>
+      <w:r>
+        <w:lastRenderedPageBreak/>
+        <w:t>Valid Train Types</w:t>
+      </w:r>
+    </w:p>
+    <w:p>
+      <w:r>
+        <w:t>API calls are case-insensitive</w:t>
+      </w:r>
+    </w:p>
+    <w:tbl>
+      <w:tblPr>
+        <w:tblStyle w:val="TableGrid"/>
+        <w:tblW w:w="0" w:type="auto"/>
+        <w:tblLook w:val="04A0" w:firstRow="1" w:lastRow="0" w:firstColumn="1" w:lastColumn="0" w:noHBand="0" w:noVBand="1"/>
+      </w:tblPr>
+      <w:tblGrid>
+        <w:gridCol w:w="4508"/>
+        <w:gridCol w:w="4508"/>
+      </w:tblGrid>
+      <w:tr>
+        <w:tc>
+          <w:tcPr>
+            <w:tcW w:w="4508" w:type="dxa"/>
+          </w:tcPr>
+          <w:p>
+            <w:r>
+              <w:t>Irish Rail</w:t>
+            </w:r>
+          </w:p>
+        </w:tc>
+        <w:tc>
+          <w:tcPr>
+            <w:tcW w:w="4508" w:type="dxa"/>
+          </w:tcPr>
+          <w:p>
+            <w:r>
+              <w:t>API</w:t>
+            </w:r>
+          </w:p>
+        </w:tc>
+      </w:tr>
+      <w:tr>
+        <w:tc>
+          <w:tcPr>
+            <w:tcW w:w="4508" w:type="dxa"/>
+          </w:tcPr>
+          <w:p>
+            <w:r>
+              <w:t>D</w:t>
+            </w:r>
+          </w:p>
+        </w:tc>
+        <w:tc>
+          <w:tcPr>
+            <w:tcW w:w="4508" w:type="dxa"/>
+          </w:tcPr>
+          <w:p>
+            <w:r>
+              <w:t>Dart</w:t>
+            </w:r>
+          </w:p>
+        </w:tc>
+      </w:tr>
+      <w:tr>
+        <w:tc>
+          <w:tcPr>
+            <w:tcW w:w="4508" w:type="dxa"/>
+          </w:tcPr>
+          <w:p>
+            <w:r>
+              <w:t>A</w:t>
+            </w:r>
+          </w:p>
+        </w:tc>
+        <w:tc>
+          <w:tcPr>
+            <w:tcW w:w="4508" w:type="dxa"/>
+          </w:tcPr>
+          <w:p>
+            <w:r>
+              <w:t>All</w:t>
+            </w:r>
+          </w:p>
+        </w:tc>
+      </w:tr>
+      <w:tr>
+        <w:tc>
+          <w:tcPr>
+            <w:tcW w:w="4508" w:type="dxa"/>
+          </w:tcPr>
+          <w:p>
+            <w:r>
+              <w:t>S</w:t>
+            </w:r>
+          </w:p>
+        </w:tc>
+        <w:tc>
+          <w:tcPr>
+            <w:tcW w:w="4508" w:type="dxa"/>
+          </w:tcPr>
+          <w:p>
+            <w:r>
+              <w:t>Suburban</w:t>
+            </w:r>
+          </w:p>
+        </w:tc>
+      </w:tr>
+      <w:tr>
+        <w:tc>
+          <w:tcPr>
+            <w:tcW w:w="4508" w:type="dxa"/>
+          </w:tcPr>
+          <w:p>
+            <w:r>
+              <w:t>M</w:t>
+            </w:r>
+          </w:p>
+        </w:tc>
+        <w:tc>
+          <w:tcPr>
+            <w:tcW w:w="4508" w:type="dxa"/>
+          </w:tcPr>
+          <w:p>
+            <w:r>
+              <w:t>Mainline</w:t>
+            </w:r>
+          </w:p>
+        </w:tc>
+      </w:tr>
+    </w:tbl>
     <w:p/>
     <w:sectPr>
       <w:pgSz w:w="11906" w:h="16838"/>
@@ -214,8 +2980,312 @@
       </w:rPr>
     </w:lvl>
   </w:abstractNum>
+  <w:abstractNum w:abstractNumId="1" w15:restartNumberingAfterBreak="0">
+    <w:nsid w:val="2D780304"/>
+    <w:multiLevelType w:val="multilevel"/>
+    <w:tmpl w:val="BE881B2A"/>
+    <w:lvl w:ilvl="0">
+      <w:start w:val="1"/>
+      <w:numFmt w:val="bullet"/>
+      <w:lvlText w:val=""/>
+      <w:lvlJc w:val="left"/>
+      <w:pPr>
+        <w:tabs>
+          <w:tab w:val="num" w:pos="720"/>
+        </w:tabs>
+        <w:ind w:left="720" w:hanging="360"/>
+      </w:pPr>
+      <w:rPr>
+        <w:rFonts w:ascii="Symbol" w:hAnsi="Symbol" w:hint="default"/>
+        <w:sz w:val="20"/>
+      </w:rPr>
+    </w:lvl>
+    <w:lvl w:ilvl="1" w:tentative="1">
+      <w:start w:val="1"/>
+      <w:numFmt w:val="bullet"/>
+      <w:lvlText w:val="o"/>
+      <w:lvlJc w:val="left"/>
+      <w:pPr>
+        <w:tabs>
+          <w:tab w:val="num" w:pos="1440"/>
+        </w:tabs>
+        <w:ind w:left="1440" w:hanging="360"/>
+      </w:pPr>
+      <w:rPr>
+        <w:rFonts w:ascii="Courier New" w:hAnsi="Courier New" w:hint="default"/>
+        <w:sz w:val="20"/>
+      </w:rPr>
+    </w:lvl>
+    <w:lvl w:ilvl="2" w:tentative="1">
+      <w:start w:val="1"/>
+      <w:numFmt w:val="bullet"/>
+      <w:lvlText w:val=""/>
+      <w:lvlJc w:val="left"/>
+      <w:pPr>
+        <w:tabs>
+          <w:tab w:val="num" w:pos="2160"/>
+        </w:tabs>
+        <w:ind w:left="2160" w:hanging="360"/>
+      </w:pPr>
+      <w:rPr>
+        <w:rFonts w:ascii="Wingdings" w:hAnsi="Wingdings" w:hint="default"/>
+        <w:sz w:val="20"/>
+      </w:rPr>
+    </w:lvl>
+    <w:lvl w:ilvl="3" w:tentative="1">
+      <w:start w:val="1"/>
+      <w:numFmt w:val="bullet"/>
+      <w:lvlText w:val=""/>
+      <w:lvlJc w:val="left"/>
+      <w:pPr>
+        <w:tabs>
+          <w:tab w:val="num" w:pos="2880"/>
+        </w:tabs>
+        <w:ind w:left="2880" w:hanging="360"/>
+      </w:pPr>
+      <w:rPr>
+        <w:rFonts w:ascii="Wingdings" w:hAnsi="Wingdings" w:hint="default"/>
+        <w:sz w:val="20"/>
+      </w:rPr>
+    </w:lvl>
+    <w:lvl w:ilvl="4" w:tentative="1">
+      <w:start w:val="1"/>
+      <w:numFmt w:val="bullet"/>
+      <w:lvlText w:val=""/>
+      <w:lvlJc w:val="left"/>
+      <w:pPr>
+        <w:tabs>
+          <w:tab w:val="num" w:pos="3600"/>
+        </w:tabs>
+        <w:ind w:left="3600" w:hanging="360"/>
+      </w:pPr>
+      <w:rPr>
+        <w:rFonts w:ascii="Wingdings" w:hAnsi="Wingdings" w:hint="default"/>
+        <w:sz w:val="20"/>
+      </w:rPr>
+    </w:lvl>
+    <w:lvl w:ilvl="5" w:tentative="1">
+      <w:start w:val="1"/>
+      <w:numFmt w:val="bullet"/>
+      <w:lvlText w:val=""/>
+      <w:lvlJc w:val="left"/>
+      <w:pPr>
+        <w:tabs>
+          <w:tab w:val="num" w:pos="4320"/>
+        </w:tabs>
+        <w:ind w:left="4320" w:hanging="360"/>
+      </w:pPr>
+      <w:rPr>
+        <w:rFonts w:ascii="Wingdings" w:hAnsi="Wingdings" w:hint="default"/>
+        <w:sz w:val="20"/>
+      </w:rPr>
+    </w:lvl>
+    <w:lvl w:ilvl="6" w:tentative="1">
+      <w:start w:val="1"/>
+      <w:numFmt w:val="bullet"/>
+      <w:lvlText w:val=""/>
+      <w:lvlJc w:val="left"/>
+      <w:pPr>
+        <w:tabs>
+          <w:tab w:val="num" w:pos="5040"/>
+        </w:tabs>
+        <w:ind w:left="5040" w:hanging="360"/>
+      </w:pPr>
+      <w:rPr>
+        <w:rFonts w:ascii="Wingdings" w:hAnsi="Wingdings" w:hint="default"/>
+        <w:sz w:val="20"/>
+      </w:rPr>
+    </w:lvl>
+    <w:lvl w:ilvl="7" w:tentative="1">
+      <w:start w:val="1"/>
+      <w:numFmt w:val="bullet"/>
+      <w:lvlText w:val=""/>
+      <w:lvlJc w:val="left"/>
+      <w:pPr>
+        <w:tabs>
+          <w:tab w:val="num" w:pos="5760"/>
+        </w:tabs>
+        <w:ind w:left="5760" w:hanging="360"/>
+      </w:pPr>
+      <w:rPr>
+        <w:rFonts w:ascii="Wingdings" w:hAnsi="Wingdings" w:hint="default"/>
+        <w:sz w:val="20"/>
+      </w:rPr>
+    </w:lvl>
+    <w:lvl w:ilvl="8" w:tentative="1">
+      <w:start w:val="1"/>
+      <w:numFmt w:val="bullet"/>
+      <w:lvlText w:val=""/>
+      <w:lvlJc w:val="left"/>
+      <w:pPr>
+        <w:tabs>
+          <w:tab w:val="num" w:pos="6480"/>
+        </w:tabs>
+        <w:ind w:left="6480" w:hanging="360"/>
+      </w:pPr>
+      <w:rPr>
+        <w:rFonts w:ascii="Wingdings" w:hAnsi="Wingdings" w:hint="default"/>
+        <w:sz w:val="20"/>
+      </w:rPr>
+    </w:lvl>
+  </w:abstractNum>
+  <w:abstractNum w:abstractNumId="2" w15:restartNumberingAfterBreak="0">
+    <w:nsid w:val="76183B2D"/>
+    <w:multiLevelType w:val="multilevel"/>
+    <w:tmpl w:val="E2F46446"/>
+    <w:lvl w:ilvl="0">
+      <w:start w:val="1"/>
+      <w:numFmt w:val="bullet"/>
+      <w:lvlText w:val=""/>
+      <w:lvlJc w:val="left"/>
+      <w:pPr>
+        <w:tabs>
+          <w:tab w:val="num" w:pos="720"/>
+        </w:tabs>
+        <w:ind w:left="720" w:hanging="360"/>
+      </w:pPr>
+      <w:rPr>
+        <w:rFonts w:ascii="Symbol" w:hAnsi="Symbol" w:hint="default"/>
+        <w:sz w:val="20"/>
+      </w:rPr>
+    </w:lvl>
+    <w:lvl w:ilvl="1" w:tentative="1">
+      <w:start w:val="1"/>
+      <w:numFmt w:val="bullet"/>
+      <w:lvlText w:val="o"/>
+      <w:lvlJc w:val="left"/>
+      <w:pPr>
+        <w:tabs>
+          <w:tab w:val="num" w:pos="1440"/>
+        </w:tabs>
+        <w:ind w:left="1440" w:hanging="360"/>
+      </w:pPr>
+      <w:rPr>
+        <w:rFonts w:ascii="Courier New" w:hAnsi="Courier New" w:hint="default"/>
+        <w:sz w:val="20"/>
+      </w:rPr>
+    </w:lvl>
+    <w:lvl w:ilvl="2" w:tentative="1">
+      <w:start w:val="1"/>
+      <w:numFmt w:val="bullet"/>
+      <w:lvlText w:val=""/>
+      <w:lvlJc w:val="left"/>
+      <w:pPr>
+        <w:tabs>
+          <w:tab w:val="num" w:pos="2160"/>
+        </w:tabs>
+        <w:ind w:left="2160" w:hanging="360"/>
+      </w:pPr>
+      <w:rPr>
+        <w:rFonts w:ascii="Wingdings" w:hAnsi="Wingdings" w:hint="default"/>
+        <w:sz w:val="20"/>
+      </w:rPr>
+    </w:lvl>
+    <w:lvl w:ilvl="3" w:tentative="1">
+      <w:start w:val="1"/>
+      <w:numFmt w:val="bullet"/>
+      <w:lvlText w:val=""/>
+      <w:lvlJc w:val="left"/>
+      <w:pPr>
+        <w:tabs>
+          <w:tab w:val="num" w:pos="2880"/>
+        </w:tabs>
+        <w:ind w:left="2880" w:hanging="360"/>
+      </w:pPr>
+      <w:rPr>
+        <w:rFonts w:ascii="Wingdings" w:hAnsi="Wingdings" w:hint="default"/>
+        <w:sz w:val="20"/>
+      </w:rPr>
+    </w:lvl>
+    <w:lvl w:ilvl="4" w:tentative="1">
+      <w:start w:val="1"/>
+      <w:numFmt w:val="bullet"/>
+      <w:lvlText w:val=""/>
+      <w:lvlJc w:val="left"/>
+      <w:pPr>
+        <w:tabs>
+          <w:tab w:val="num" w:pos="3600"/>
+        </w:tabs>
+        <w:ind w:left="3600" w:hanging="360"/>
+      </w:pPr>
+      <w:rPr>
+        <w:rFonts w:ascii="Wingdings" w:hAnsi="Wingdings" w:hint="default"/>
+        <w:sz w:val="20"/>
+      </w:rPr>
+    </w:lvl>
+    <w:lvl w:ilvl="5" w:tentative="1">
+      <w:start w:val="1"/>
+      <w:numFmt w:val="bullet"/>
+      <w:lvlText w:val=""/>
+      <w:lvlJc w:val="left"/>
+      <w:pPr>
+        <w:tabs>
+          <w:tab w:val="num" w:pos="4320"/>
+        </w:tabs>
+        <w:ind w:left="4320" w:hanging="360"/>
+      </w:pPr>
+      <w:rPr>
+        <w:rFonts w:ascii="Wingdings" w:hAnsi="Wingdings" w:hint="default"/>
+        <w:sz w:val="20"/>
+      </w:rPr>
+    </w:lvl>
+    <w:lvl w:ilvl="6" w:tentative="1">
+      <w:start w:val="1"/>
+      <w:numFmt w:val="bullet"/>
+      <w:lvlText w:val=""/>
+      <w:lvlJc w:val="left"/>
+      <w:pPr>
+        <w:tabs>
+          <w:tab w:val="num" w:pos="5040"/>
+        </w:tabs>
+        <w:ind w:left="5040" w:hanging="360"/>
+      </w:pPr>
+      <w:rPr>
+        <w:rFonts w:ascii="Wingdings" w:hAnsi="Wingdings" w:hint="default"/>
+        <w:sz w:val="20"/>
+      </w:rPr>
+    </w:lvl>
+    <w:lvl w:ilvl="7" w:tentative="1">
+      <w:start w:val="1"/>
+      <w:numFmt w:val="bullet"/>
+      <w:lvlText w:val=""/>
+      <w:lvlJc w:val="left"/>
+      <w:pPr>
+        <w:tabs>
+          <w:tab w:val="num" w:pos="5760"/>
+        </w:tabs>
+        <w:ind w:left="5760" w:hanging="360"/>
+      </w:pPr>
+      <w:rPr>
+        <w:rFonts w:ascii="Wingdings" w:hAnsi="Wingdings" w:hint="default"/>
+        <w:sz w:val="20"/>
+      </w:rPr>
+    </w:lvl>
+    <w:lvl w:ilvl="8" w:tentative="1">
+      <w:start w:val="1"/>
+      <w:numFmt w:val="bullet"/>
+      <w:lvlText w:val=""/>
+      <w:lvlJc w:val="left"/>
+      <w:pPr>
+        <w:tabs>
+          <w:tab w:val="num" w:pos="6480"/>
+        </w:tabs>
+        <w:ind w:left="6480" w:hanging="360"/>
+      </w:pPr>
+      <w:rPr>
+        <w:rFonts w:ascii="Wingdings" w:hAnsi="Wingdings" w:hint="default"/>
+        <w:sz w:val="20"/>
+      </w:rPr>
+    </w:lvl>
+  </w:abstractNum>
   <w:num w:numId="1">
     <w:abstractNumId w:val="0"/>
+  </w:num>
+  <w:num w:numId="2">
+    <w:abstractNumId w:val="2"/>
+  </w:num>
+  <w:num w:numId="3">
+    <w:abstractNumId w:val="1"/>
   </w:num>
 </w:numbering>
 </file>
@@ -618,6 +3688,26 @@
     <w:name w:val="Normal"/>
     <w:qFormat/>
   </w:style>
+  <w:style w:type="paragraph" w:styleId="Heading4">
+    <w:name w:val="heading 4"/>
+    <w:basedOn w:val="Normal"/>
+    <w:link w:val="Heading4Char"/>
+    <w:uiPriority w:val="9"/>
+    <w:qFormat/>
+    <w:rsid w:val="00393816"/>
+    <w:pPr>
+      <w:spacing w:before="100" w:beforeAutospacing="1" w:after="100" w:afterAutospacing="1" w:line="240" w:lineRule="auto"/>
+      <w:outlineLvl w:val="3"/>
+    </w:pPr>
+    <w:rPr>
+      <w:rFonts w:ascii="Times New Roman" w:eastAsia="Times New Roman" w:hAnsi="Times New Roman" w:cs="Times New Roman"/>
+      <w:b/>
+      <w:bCs/>
+      <w:sz w:val="24"/>
+      <w:szCs w:val="24"/>
+      <w:lang w:eastAsia="en-IE"/>
+    </w:rPr>
+  </w:style>
   <w:style w:type="character" w:default="1" w:styleId="DefaultParagraphFont">
     <w:name w:val="Default Paragraph Font"/>
     <w:uiPriority w:val="1"/>
@@ -678,6 +3768,62 @@
       <w:ind w:left="720"/>
       <w:contextualSpacing/>
     </w:pPr>
+  </w:style>
+  <w:style w:type="character" w:customStyle="1" w:styleId="Heading4Char">
+    <w:name w:val="Heading 4 Char"/>
+    <w:basedOn w:val="DefaultParagraphFont"/>
+    <w:link w:val="Heading4"/>
+    <w:uiPriority w:val="9"/>
+    <w:rsid w:val="00393816"/>
+    <w:rPr>
+      <w:rFonts w:ascii="Times New Roman" w:eastAsia="Times New Roman" w:hAnsi="Times New Roman" w:cs="Times New Roman"/>
+      <w:b/>
+      <w:bCs/>
+      <w:sz w:val="24"/>
+      <w:szCs w:val="24"/>
+      <w:lang w:eastAsia="en-IE"/>
+    </w:rPr>
+  </w:style>
+  <w:style w:type="paragraph" w:styleId="NormalWeb">
+    <w:name w:val="Normal (Web)"/>
+    <w:basedOn w:val="Normal"/>
+    <w:uiPriority w:val="99"/>
+    <w:semiHidden/>
+    <w:unhideWhenUsed/>
+    <w:rsid w:val="00393816"/>
+    <w:pPr>
+      <w:spacing w:before="100" w:beforeAutospacing="1" w:after="100" w:afterAutospacing="1" w:line="240" w:lineRule="auto"/>
+    </w:pPr>
+    <w:rPr>
+      <w:rFonts w:ascii="Times New Roman" w:eastAsia="Times New Roman" w:hAnsi="Times New Roman" w:cs="Times New Roman"/>
+      <w:sz w:val="24"/>
+      <w:szCs w:val="24"/>
+      <w:lang w:eastAsia="en-IE"/>
+    </w:rPr>
+  </w:style>
+  <w:style w:type="character" w:customStyle="1" w:styleId="tx">
+    <w:name w:val="tx"/>
+    <w:basedOn w:val="DefaultParagraphFont"/>
+    <w:rsid w:val="00393816"/>
+  </w:style>
+  <w:style w:type="table" w:styleId="TableGrid">
+    <w:name w:val="Table Grid"/>
+    <w:basedOn w:val="TableNormal"/>
+    <w:uiPriority w:val="39"/>
+    <w:rsid w:val="0033052A"/>
+    <w:pPr>
+      <w:spacing w:after="0" w:line="240" w:lineRule="auto"/>
+    </w:pPr>
+    <w:tblPr>
+      <w:tblBorders>
+        <w:top w:val="single" w:sz="4" w:space="0" w:color="auto"/>
+        <w:left w:val="single" w:sz="4" w:space="0" w:color="auto"/>
+        <w:bottom w:val="single" w:sz="4" w:space="0" w:color="auto"/>
+        <w:right w:val="single" w:sz="4" w:space="0" w:color="auto"/>
+        <w:insideH w:val="single" w:sz="4" w:space="0" w:color="auto"/>
+        <w:insideV w:val="single" w:sz="4" w:space="0" w:color="auto"/>
+      </w:tblBorders>
+    </w:tblPr>
   </w:style>
 </w:styles>
 </file>

</xml_diff>